<commit_message>
update balance inquiry field
</commit_message>
<xml_diff>
--- a/Document/spec.docx
+++ b/Document/spec.docx
@@ -10165,6 +10165,13 @@
     </w:p>
     <w:p>
       <w:pPr>
+        <w:rPr>
+          <w:lang w:val="en-US"/>
+        </w:rPr>
+      </w:pPr>
+    </w:p>
+    <w:p>
+      <w:pPr>
         <w:pStyle w:val="Heading2"/>
         <w:rPr>
           <w:color w:val="00B0F0"/>
@@ -10177,6 +10184,7 @@
           <w:color w:val="00B0F0"/>
           <w:lang w:val="en-US"/>
         </w:rPr>
+        <w:lastRenderedPageBreak/>
         <w:t xml:space="preserve">Balance Inquiry </w:t>
       </w:r>
       <w:r>
@@ -10223,7 +10231,6 @@
               <w:rPr>
                 <w:lang w:val="en-US"/>
               </w:rPr>
-              <w:lastRenderedPageBreak/>
               <w:t>Field No</w:t>
             </w:r>
           </w:p>
@@ -10520,98 +10527,6 @@
                 <w:lang w:val="en-US"/>
               </w:rPr>
               <w:t>n 6</w:t>
-            </w:r>
-          </w:p>
-        </w:tc>
-        <w:tc>
-          <w:tcPr>
-            <w:tcW w:w="1849" w:type="dxa"/>
-          </w:tcPr>
-          <w:p>
-            <w:pPr>
-              <w:rPr>
-                <w:lang w:val="en-US"/>
-              </w:rPr>
-            </w:pPr>
-            <w:r>
-              <w:rPr>
-                <w:lang w:val="en-US"/>
-              </w:rPr>
-              <w:t>M</w:t>
-            </w:r>
-          </w:p>
-        </w:tc>
-        <w:tc>
-          <w:tcPr>
-            <w:tcW w:w="1849" w:type="dxa"/>
-          </w:tcPr>
-          <w:p>
-            <w:pPr>
-              <w:rPr>
-                <w:lang w:val="en-US"/>
-              </w:rPr>
-            </w:pPr>
-            <w:r>
-              <w:rPr>
-                <w:lang w:val="en-US"/>
-              </w:rPr>
-              <w:t>M</w:t>
-            </w:r>
-          </w:p>
-        </w:tc>
-      </w:tr>
-      <w:tr>
-        <w:tc>
-          <w:tcPr>
-            <w:tcW w:w="1183" w:type="dxa"/>
-          </w:tcPr>
-          <w:p>
-            <w:pPr>
-              <w:rPr>
-                <w:lang w:val="en-US"/>
-              </w:rPr>
-            </w:pPr>
-            <w:r>
-              <w:rPr>
-                <w:lang w:val="en-US"/>
-              </w:rPr>
-              <w:t>4</w:t>
-            </w:r>
-          </w:p>
-        </w:tc>
-        <w:tc>
-          <w:tcPr>
-            <w:tcW w:w="2282" w:type="dxa"/>
-          </w:tcPr>
-          <w:p>
-            <w:pPr>
-              <w:rPr>
-                <w:lang w:val="en-US"/>
-              </w:rPr>
-            </w:pPr>
-            <w:r>
-              <w:rPr>
-                <w:lang w:val="en-US"/>
-              </w:rPr>
-              <w:t>Amount Transaction</w:t>
-            </w:r>
-          </w:p>
-        </w:tc>
-        <w:tc>
-          <w:tcPr>
-            <w:tcW w:w="1848" w:type="dxa"/>
-          </w:tcPr>
-          <w:p>
-            <w:pPr>
-              <w:rPr>
-                <w:lang w:val="en-US"/>
-              </w:rPr>
-            </w:pPr>
-            <w:r>
-              <w:rPr>
-                <w:lang w:val="en-US"/>
-              </w:rPr>
-              <w:t>n 12</w:t>
             </w:r>
           </w:p>
         </w:tc>
@@ -11988,6 +11903,7 @@
               <w:rPr>
                 <w:lang w:val="en-US"/>
               </w:rPr>
+              <w:lastRenderedPageBreak/>
               <w:t>02</w:t>
             </w:r>
             <w:r>
@@ -12059,7 +11975,6 @@
         <w:rPr>
           <w:lang w:val="en-US"/>
         </w:rPr>
-        <w:lastRenderedPageBreak/>
         <w:t>Response</w:t>
       </w:r>
     </w:p>
@@ -13154,6 +13069,7 @@
                 <w:rFonts w:asciiTheme="majorHAnsi" w:eastAsia="KaiTi_GB2312" w:hAnsiTheme="majorHAnsi" w:cstheme="majorHAnsi"/>
                 <w:szCs w:val="24"/>
               </w:rPr>
+              <w:lastRenderedPageBreak/>
               <w:t>54</w:t>
             </w:r>
           </w:p>
@@ -13256,7 +13172,6 @@
                 <w:rFonts w:asciiTheme="majorHAnsi" w:eastAsia="KaiTi_GB2312" w:hAnsiTheme="majorHAnsi" w:cstheme="majorHAnsi"/>
                 <w:szCs w:val="24"/>
               </w:rPr>
-              <w:lastRenderedPageBreak/>
               <w:t>91</w:t>
             </w:r>
           </w:p>
@@ -13854,6 +13769,7 @@
           <w:color w:val="00B0F0"/>
           <w:lang w:val="en-US"/>
         </w:rPr>
+        <w:lastRenderedPageBreak/>
         <w:t xml:space="preserve">Redemption </w:t>
       </w:r>
       <w:r>
@@ -13900,7 +13816,6 @@
               <w:rPr>
                 <w:lang w:val="en-US"/>
               </w:rPr>
-              <w:lastRenderedPageBreak/>
               <w:t>Field No</w:t>
             </w:r>
           </w:p>
@@ -15744,6 +15659,7 @@
               <w:rPr>
                 <w:lang w:val="en-US"/>
               </w:rPr>
+              <w:lastRenderedPageBreak/>
               <w:t>MTI</w:t>
             </w:r>
           </w:p>
@@ -16966,6 +16882,7 @@
                 <w:rFonts w:asciiTheme="majorHAnsi" w:eastAsia="KaiTi_GB2312" w:hAnsiTheme="majorHAnsi" w:cstheme="majorHAnsi"/>
                 <w:szCs w:val="24"/>
               </w:rPr>
+              <w:lastRenderedPageBreak/>
               <w:t>58</w:t>
             </w:r>
           </w:p>
@@ -17070,7 +16987,6 @@
                 <w:szCs w:val="24"/>
                 <w:lang w:val="en-US"/>
               </w:rPr>
-              <w:lastRenderedPageBreak/>
               <w:t>97</w:t>
             </w:r>
           </w:p>
@@ -17621,6 +17537,7 @@
         <w:rPr>
           <w:lang w:val="en-US"/>
         </w:rPr>
+        <w:lastRenderedPageBreak/>
         <w:t>Conditional Code</w:t>
       </w:r>
       <w:bookmarkEnd w:id="10"/>
@@ -17764,7 +17681,6 @@
               <w:rPr>
                 <w:lang w:val="en-US"/>
               </w:rPr>
-              <w:lastRenderedPageBreak/>
               <w:t>ME</w:t>
             </w:r>
           </w:p>
@@ -17863,7 +17779,7 @@
           <w:rFonts w:asciiTheme="majorHAnsi" w:hAnsiTheme="majorHAnsi"/>
           <w:noProof/>
         </w:rPr>
-        <w:t>12</w:t>
+        <w:t>9</w:t>
       </w:r>
     </w:fldSimple>
   </w:p>
@@ -17942,7 +17858,7 @@
         <v:path o:extrusionok="f" gradientshapeok="t" o:connecttype="rect"/>
         <o:lock v:ext="edit" aspectratio="t"/>
       </v:shapetype>
-      <v:shape id="_x0000_i1028" type="#_x0000_t75" style="width:11.25pt;height:11.25pt" o:bullet="t">
+      <v:shape id="_x0000_i1027" type="#_x0000_t75" style="width:11.25pt;height:11.25pt" o:bullet="t">
         <v:imagedata r:id="rId1" o:title="mso4C8D"/>
       </v:shape>
     </w:pict>

</xml_diff>

<commit_message>
Add more response error.
</commit_message>
<xml_diff>
--- a/Document/spec.docx
+++ b/Document/spec.docx
@@ -1322,7 +1322,7 @@
           <w:r>
             <w:fldChar w:fldCharType="separate"/>
           </w:r>
-          <w:hyperlink w:anchor="_Toc252815198" w:history="1">
+          <w:hyperlink w:anchor="_Toc258263178" w:history="1">
             <w:r>
               <w:rPr>
                 <w:rStyle w:val="Hyperlink"/>
@@ -1368,7 +1368,7 @@
                 <w:noProof/>
                 <w:webHidden/>
               </w:rPr>
-              <w:instrText xml:space="preserve"> PAGEREF _Toc252815198 \h </w:instrText>
+              <w:instrText xml:space="preserve"> PAGEREF _Toc258263178 \h </w:instrText>
             </w:r>
             <w:r>
               <w:rPr>
@@ -1388,7 +1388,7 @@
                 <w:noProof/>
                 <w:webHidden/>
               </w:rPr>
-              <w:t>2</w:t>
+              <w:t>3</w:t>
             </w:r>
             <w:r>
               <w:rPr>
@@ -1414,7 +1414,7 @@
               <w:lang w:eastAsia="vi-VN"/>
             </w:rPr>
           </w:pPr>
-          <w:hyperlink w:anchor="_Toc252815199" w:history="1">
+          <w:hyperlink w:anchor="_Toc258263179" w:history="1">
             <w:r>
               <w:rPr>
                 <w:rStyle w:val="Hyperlink"/>
@@ -1460,7 +1460,7 @@
                 <w:noProof/>
                 <w:webHidden/>
               </w:rPr>
-              <w:instrText xml:space="preserve"> PAGEREF _Toc252815199 \h </w:instrText>
+              <w:instrText xml:space="preserve"> PAGEREF _Toc258263179 \h </w:instrText>
             </w:r>
             <w:r>
               <w:rPr>
@@ -1480,7 +1480,7 @@
                 <w:noProof/>
                 <w:webHidden/>
               </w:rPr>
-              <w:t>2</w:t>
+              <w:t>3</w:t>
             </w:r>
             <w:r>
               <w:rPr>
@@ -1506,7 +1506,7 @@
               <w:lang w:eastAsia="vi-VN"/>
             </w:rPr>
           </w:pPr>
-          <w:hyperlink w:anchor="_Toc252815200" w:history="1">
+          <w:hyperlink w:anchor="_Toc258263180" w:history="1">
             <w:r>
               <w:rPr>
                 <w:rStyle w:val="Hyperlink"/>
@@ -1552,7 +1552,7 @@
                 <w:noProof/>
                 <w:webHidden/>
               </w:rPr>
-              <w:instrText xml:space="preserve"> PAGEREF _Toc252815200 \h </w:instrText>
+              <w:instrText xml:space="preserve"> PAGEREF _Toc258263180 \h </w:instrText>
             </w:r>
             <w:r>
               <w:rPr>
@@ -1598,7 +1598,7 @@
               <w:lang w:eastAsia="vi-VN"/>
             </w:rPr>
           </w:pPr>
-          <w:hyperlink w:anchor="_Toc252815201" w:history="1">
+          <w:hyperlink w:anchor="_Toc258263181" w:history="1">
             <w:r>
               <w:rPr>
                 <w:rStyle w:val="Hyperlink"/>
@@ -1644,7 +1644,7 @@
                 <w:noProof/>
                 <w:webHidden/>
               </w:rPr>
-              <w:instrText xml:space="preserve"> PAGEREF _Toc252815201 \h </w:instrText>
+              <w:instrText xml:space="preserve"> PAGEREF _Toc258263181 \h </w:instrText>
             </w:r>
             <w:r>
               <w:rPr>
@@ -1690,7 +1690,7 @@
               <w:lang w:eastAsia="vi-VN"/>
             </w:rPr>
           </w:pPr>
-          <w:hyperlink w:anchor="_Toc252815202" w:history="1">
+          <w:hyperlink w:anchor="_Toc258263182" w:history="1">
             <w:r>
               <w:rPr>
                 <w:rStyle w:val="Hyperlink"/>
@@ -1736,7 +1736,7 @@
                 <w:noProof/>
                 <w:webHidden/>
               </w:rPr>
-              <w:instrText xml:space="preserve"> PAGEREF _Toc252815202 \h </w:instrText>
+              <w:instrText xml:space="preserve"> PAGEREF _Toc258263182 \h </w:instrText>
             </w:r>
             <w:r>
               <w:rPr>
@@ -1756,7 +1756,7 @@
                 <w:noProof/>
                 <w:webHidden/>
               </w:rPr>
-              <w:t>5</w:t>
+              <w:t>6</w:t>
             </w:r>
             <w:r>
               <w:rPr>
@@ -1782,7 +1782,7 @@
               <w:lang w:eastAsia="vi-VN"/>
             </w:rPr>
           </w:pPr>
-          <w:hyperlink w:anchor="_Toc252815203" w:history="1">
+          <w:hyperlink w:anchor="_Toc258263183" w:history="1">
             <w:r>
               <w:rPr>
                 <w:rStyle w:val="Hyperlink"/>
@@ -1828,7 +1828,7 @@
                 <w:noProof/>
                 <w:webHidden/>
               </w:rPr>
-              <w:instrText xml:space="preserve"> PAGEREF _Toc252815203 \h </w:instrText>
+              <w:instrText xml:space="preserve"> PAGEREF _Toc258263183 \h </w:instrText>
             </w:r>
             <w:r>
               <w:rPr>
@@ -1874,7 +1874,7 @@
               <w:lang w:eastAsia="vi-VN"/>
             </w:rPr>
           </w:pPr>
-          <w:hyperlink w:anchor="_Toc252815204" w:history="1">
+          <w:hyperlink w:anchor="_Toc258263184" w:history="1">
             <w:r>
               <w:rPr>
                 <w:rStyle w:val="Hyperlink"/>
@@ -1920,7 +1920,7 @@
                 <w:noProof/>
                 <w:webHidden/>
               </w:rPr>
-              <w:instrText xml:space="preserve"> PAGEREF _Toc252815204 \h </w:instrText>
+              <w:instrText xml:space="preserve"> PAGEREF _Toc258263184 \h </w:instrText>
             </w:r>
             <w:r>
               <w:rPr>
@@ -1940,7 +1940,7 @@
                 <w:noProof/>
                 <w:webHidden/>
               </w:rPr>
-              <w:t>8</w:t>
+              <w:t>9</w:t>
             </w:r>
             <w:r>
               <w:rPr>
@@ -1966,7 +1966,7 @@
               <w:lang w:eastAsia="vi-VN"/>
             </w:rPr>
           </w:pPr>
-          <w:hyperlink w:anchor="_Toc252815205" w:history="1">
+          <w:hyperlink w:anchor="_Toc258263185" w:history="1">
             <w:r>
               <w:rPr>
                 <w:rStyle w:val="Hyperlink"/>
@@ -2012,7 +2012,7 @@
                 <w:noProof/>
                 <w:webHidden/>
               </w:rPr>
-              <w:instrText xml:space="preserve"> PAGEREF _Toc252815205 \h </w:instrText>
+              <w:instrText xml:space="preserve"> PAGEREF _Toc258263185 \h </w:instrText>
             </w:r>
             <w:r>
               <w:rPr>
@@ -2058,7 +2058,7 @@
               <w:lang w:eastAsia="vi-VN"/>
             </w:rPr>
           </w:pPr>
-          <w:hyperlink w:anchor="_Toc252815206" w:history="1">
+          <w:hyperlink w:anchor="_Toc258263186" w:history="1">
             <w:r>
               <w:rPr>
                 <w:rStyle w:val="Hyperlink"/>
@@ -2104,7 +2104,7 @@
                 <w:noProof/>
                 <w:webHidden/>
               </w:rPr>
-              <w:instrText xml:space="preserve"> PAGEREF _Toc252815206 \h </w:instrText>
+              <w:instrText xml:space="preserve"> PAGEREF _Toc258263186 \h </w:instrText>
             </w:r>
             <w:r>
               <w:rPr>
@@ -2124,7 +2124,7 @@
                 <w:noProof/>
                 <w:webHidden/>
               </w:rPr>
-              <w:t>11</w:t>
+              <w:t>12</w:t>
             </w:r>
             <w:r>
               <w:rPr>
@@ -2150,7 +2150,7 @@
               <w:lang w:eastAsia="vi-VN"/>
             </w:rPr>
           </w:pPr>
-          <w:hyperlink w:anchor="_Toc252815207" w:history="1">
+          <w:hyperlink w:anchor="_Toc258263187" w:history="1">
             <w:r>
               <w:rPr>
                 <w:rStyle w:val="Hyperlink"/>
@@ -2196,7 +2196,7 @@
                 <w:noProof/>
                 <w:webHidden/>
               </w:rPr>
-              <w:instrText xml:space="preserve"> PAGEREF _Toc252815207 \h </w:instrText>
+              <w:instrText xml:space="preserve"> PAGEREF _Toc258263187 \h </w:instrText>
             </w:r>
             <w:r>
               <w:rPr>
@@ -2217,6 +2217,190 @@
                 <w:webHidden/>
               </w:rPr>
               <w:t>12</w:t>
+            </w:r>
+            <w:r>
+              <w:rPr>
+                <w:noProof/>
+                <w:webHidden/>
+              </w:rPr>
+              <w:fldChar w:fldCharType="end"/>
+            </w:r>
+          </w:hyperlink>
+        </w:p>
+        <w:p>
+          <w:pPr>
+            <w:pStyle w:val="TOC2"/>
+            <w:tabs>
+              <w:tab w:val="left" w:pos="880"/>
+              <w:tab w:val="right" w:leader="dot" w:pos="9016"/>
+            </w:tabs>
+            <w:rPr>
+              <w:rFonts w:asciiTheme="minorHAnsi" w:eastAsiaTheme="minorEastAsia" w:hAnsiTheme="minorHAnsi" w:cstheme="minorBidi"/>
+              <w:noProof/>
+              <w:sz w:val="22"/>
+              <w:szCs w:val="22"/>
+              <w:lang w:eastAsia="vi-VN"/>
+            </w:rPr>
+          </w:pPr>
+          <w:hyperlink w:anchor="_Toc258263188" w:history="1">
+            <w:r>
+              <w:rPr>
+                <w:rStyle w:val="Hyperlink"/>
+                <w:noProof/>
+                <w:lang w:val="en-US"/>
+              </w:rPr>
+              <w:t>2.5</w:t>
+            </w:r>
+            <w:r>
+              <w:rPr>
+                <w:rFonts w:asciiTheme="minorHAnsi" w:eastAsiaTheme="minorEastAsia" w:hAnsiTheme="minorHAnsi" w:cstheme="minorBidi"/>
+                <w:noProof/>
+                <w:sz w:val="22"/>
+                <w:szCs w:val="22"/>
+                <w:lang w:eastAsia="vi-VN"/>
+              </w:rPr>
+              <w:tab/>
+            </w:r>
+            <w:r>
+              <w:rPr>
+                <w:rStyle w:val="Hyperlink"/>
+                <w:noProof/>
+                <w:lang w:val="en-US"/>
+              </w:rPr>
+              <w:t>Activate Card</w:t>
+            </w:r>
+            <w:r>
+              <w:rPr>
+                <w:noProof/>
+                <w:webHidden/>
+              </w:rPr>
+              <w:tab/>
+            </w:r>
+            <w:r>
+              <w:rPr>
+                <w:noProof/>
+                <w:webHidden/>
+              </w:rPr>
+              <w:fldChar w:fldCharType="begin"/>
+            </w:r>
+            <w:r>
+              <w:rPr>
+                <w:noProof/>
+                <w:webHidden/>
+              </w:rPr>
+              <w:instrText xml:space="preserve"> PAGEREF _Toc258263188 \h </w:instrText>
+            </w:r>
+            <w:r>
+              <w:rPr>
+                <w:noProof/>
+                <w:webHidden/>
+              </w:rPr>
+            </w:r>
+            <w:r>
+              <w:rPr>
+                <w:noProof/>
+                <w:webHidden/>
+              </w:rPr>
+              <w:fldChar w:fldCharType="separate"/>
+            </w:r>
+            <w:r>
+              <w:rPr>
+                <w:noProof/>
+                <w:webHidden/>
+              </w:rPr>
+              <w:t>14</w:t>
+            </w:r>
+            <w:r>
+              <w:rPr>
+                <w:noProof/>
+                <w:webHidden/>
+              </w:rPr>
+              <w:fldChar w:fldCharType="end"/>
+            </w:r>
+          </w:hyperlink>
+        </w:p>
+        <w:p>
+          <w:pPr>
+            <w:pStyle w:val="TOC3"/>
+            <w:tabs>
+              <w:tab w:val="left" w:pos="1320"/>
+              <w:tab w:val="right" w:leader="dot" w:pos="9016"/>
+            </w:tabs>
+            <w:rPr>
+              <w:rFonts w:asciiTheme="minorHAnsi" w:eastAsiaTheme="minorEastAsia" w:hAnsiTheme="minorHAnsi" w:cstheme="minorBidi"/>
+              <w:noProof/>
+              <w:sz w:val="22"/>
+              <w:szCs w:val="22"/>
+              <w:lang w:eastAsia="vi-VN"/>
+            </w:rPr>
+          </w:pPr>
+          <w:hyperlink w:anchor="_Toc258263189" w:history="1">
+            <w:r>
+              <w:rPr>
+                <w:rStyle w:val="Hyperlink"/>
+                <w:noProof/>
+                <w:lang w:val="en-US"/>
+              </w:rPr>
+              <w:t>2.5.1</w:t>
+            </w:r>
+            <w:r>
+              <w:rPr>
+                <w:rFonts w:asciiTheme="minorHAnsi" w:eastAsiaTheme="minorEastAsia" w:hAnsiTheme="minorHAnsi" w:cstheme="minorBidi"/>
+                <w:noProof/>
+                <w:sz w:val="22"/>
+                <w:szCs w:val="22"/>
+                <w:lang w:eastAsia="vi-VN"/>
+              </w:rPr>
+              <w:tab/>
+            </w:r>
+            <w:r>
+              <w:rPr>
+                <w:rStyle w:val="Hyperlink"/>
+                <w:noProof/>
+                <w:lang w:val="en-US"/>
+              </w:rPr>
+              <w:t>Specification Message Format:</w:t>
+            </w:r>
+            <w:r>
+              <w:rPr>
+                <w:noProof/>
+                <w:webHidden/>
+              </w:rPr>
+              <w:tab/>
+            </w:r>
+            <w:r>
+              <w:rPr>
+                <w:noProof/>
+                <w:webHidden/>
+              </w:rPr>
+              <w:fldChar w:fldCharType="begin"/>
+            </w:r>
+            <w:r>
+              <w:rPr>
+                <w:noProof/>
+                <w:webHidden/>
+              </w:rPr>
+              <w:instrText xml:space="preserve"> PAGEREF _Toc258263189 \h </w:instrText>
+            </w:r>
+            <w:r>
+              <w:rPr>
+                <w:noProof/>
+                <w:webHidden/>
+              </w:rPr>
+            </w:r>
+            <w:r>
+              <w:rPr>
+                <w:noProof/>
+                <w:webHidden/>
+              </w:rPr>
+              <w:fldChar w:fldCharType="separate"/>
+            </w:r>
+            <w:r>
+              <w:rPr>
+                <w:noProof/>
+                <w:webHidden/>
+              </w:rPr>
+              <w:t>15</w:t>
             </w:r>
             <w:r>
               <w:rPr>
@@ -2242,7 +2426,7 @@
               <w:lang w:eastAsia="vi-VN"/>
             </w:rPr>
           </w:pPr>
-          <w:hyperlink w:anchor="_Toc252815208" w:history="1">
+          <w:hyperlink w:anchor="_Toc258263190" w:history="1">
             <w:r>
               <w:rPr>
                 <w:rStyle w:val="Hyperlink"/>
@@ -2288,7 +2472,7 @@
                 <w:noProof/>
                 <w:webHidden/>
               </w:rPr>
-              <w:instrText xml:space="preserve"> PAGEREF _Toc252815208 \h </w:instrText>
+              <w:instrText xml:space="preserve"> PAGEREF _Toc258263190 \h </w:instrText>
             </w:r>
             <w:r>
               <w:rPr>
@@ -2308,7 +2492,7 @@
                 <w:noProof/>
                 <w:webHidden/>
               </w:rPr>
-              <w:t>14</w:t>
+              <w:t>16</w:t>
             </w:r>
             <w:r>
               <w:rPr>
@@ -2580,7 +2764,7 @@
           <w:lang w:val="en-US"/>
         </w:rPr>
       </w:pPr>
-      <w:bookmarkStart w:id="0" w:name="_Toc252815198"/>
+      <w:bookmarkStart w:id="0" w:name="_Toc258263178"/>
       <w:r>
         <w:rPr>
           <w:lang w:val="en-US"/>
@@ -2654,7 +2838,7 @@
           <w:lang w:val="en-US"/>
         </w:rPr>
       </w:pPr>
-      <w:bookmarkStart w:id="1" w:name="_Toc252815199"/>
+      <w:bookmarkStart w:id="1" w:name="_Toc258263179"/>
       <w:r>
         <w:rPr>
           <w:lang w:val="en-US"/>
@@ -2678,7 +2862,7 @@
           <w:lang w:val="en-US"/>
         </w:rPr>
       </w:pPr>
-      <w:bookmarkStart w:id="2" w:name="_Toc252815200"/>
+      <w:bookmarkStart w:id="2" w:name="_Toc258263180"/>
       <w:r>
         <w:rPr>
           <w:color w:val="00B0F0"/>
@@ -4139,7 +4323,7 @@
           <w:lang w:val="en-US"/>
         </w:rPr>
       </w:pPr>
-      <w:bookmarkStart w:id="3" w:name="_Toc252815201"/>
+      <w:bookmarkStart w:id="3" w:name="_Toc258263181"/>
       <w:r>
         <w:rPr>
           <w:lang w:val="en-US"/>
@@ -4330,6 +4514,7 @@
         <w:rPr>
           <w:lang w:val="en-US"/>
         </w:rPr>
+        <w:lastRenderedPageBreak/>
         <w:t>Field No : 3 Processing code</w:t>
       </w:r>
     </w:p>
@@ -4397,7 +4582,6 @@
         <w:rPr>
           <w:lang w:val="en-US"/>
         </w:rPr>
-        <w:lastRenderedPageBreak/>
         <w:t>Account Type Code 2,AN2</w:t>
       </w:r>
       <w:r>
@@ -5285,6 +5469,7 @@
               <w:rPr>
                 <w:lang w:val="en-US"/>
               </w:rPr>
+              <w:lastRenderedPageBreak/>
               <w:t>Field Separator</w:t>
             </w:r>
           </w:p>
@@ -5441,7 +5626,6 @@
         <w:rPr>
           <w:lang w:val="en-US"/>
         </w:rPr>
-        <w:lastRenderedPageBreak/>
         <w:t>Field No : 39 Response code</w:t>
       </w:r>
     </w:p>
@@ -5983,6 +6167,77 @@
           </w:p>
         </w:tc>
       </w:tr>
+      <w:tr>
+        <w:trPr>
+          <w:cantSplit/>
+        </w:trPr>
+        <w:tc>
+          <w:tcPr>
+            <w:tcW w:w="851" w:type="dxa"/>
+          </w:tcPr>
+          <w:p>
+            <w:pPr>
+              <w:tabs>
+                <w:tab w:val="num" w:pos="180"/>
+              </w:tabs>
+              <w:ind w:left="180" w:hanging="180"/>
+              <w:jc w:val="both"/>
+              <w:rPr>
+                <w:rFonts w:asciiTheme="majorHAnsi" w:eastAsia="KaiTi_GB2312" w:hAnsiTheme="majorHAnsi" w:cstheme="majorHAnsi"/>
+                <w:szCs w:val="24"/>
+                <w:lang w:val="en-US"/>
+              </w:rPr>
+            </w:pPr>
+            <w:r>
+              <w:rPr>
+                <w:rFonts w:asciiTheme="majorHAnsi" w:eastAsia="KaiTi_GB2312" w:hAnsiTheme="majorHAnsi" w:cstheme="majorHAnsi"/>
+                <w:szCs w:val="24"/>
+                <w:lang w:val="en-US"/>
+              </w:rPr>
+              <w:t>93</w:t>
+            </w:r>
+          </w:p>
+        </w:tc>
+        <w:tc>
+          <w:tcPr>
+            <w:tcW w:w="5751" w:type="dxa"/>
+          </w:tcPr>
+          <w:p>
+            <w:pPr>
+              <w:jc w:val="both"/>
+              <w:rPr>
+                <w:rFonts w:asciiTheme="majorHAnsi" w:eastAsia="KaiTi_GB2312" w:hAnsiTheme="majorHAnsi" w:cstheme="majorHAnsi"/>
+                <w:szCs w:val="24"/>
+                <w:lang w:val="en-US"/>
+              </w:rPr>
+            </w:pPr>
+            <w:r>
+              <w:rPr>
+                <w:rFonts w:asciiTheme="majorHAnsi" w:eastAsia="KaiTi_GB2312" w:hAnsiTheme="majorHAnsi" w:cstheme="majorHAnsi"/>
+                <w:szCs w:val="24"/>
+                <w:lang w:val="en-US"/>
+              </w:rPr>
+              <w:t>Card was</w:t>
+            </w:r>
+            <w:r>
+              <w:rPr>
+                <w:rFonts w:asciiTheme="majorHAnsi" w:eastAsia="KaiTi_GB2312" w:hAnsiTheme="majorHAnsi" w:cstheme="majorHAnsi"/>
+                <w:szCs w:val="24"/>
+                <w:lang w:val="en-US"/>
+              </w:rPr>
+              <w:t>n’t</w:t>
+            </w:r>
+            <w:r>
+              <w:rPr>
+                <w:rFonts w:asciiTheme="majorHAnsi" w:eastAsia="KaiTi_GB2312" w:hAnsiTheme="majorHAnsi" w:cstheme="majorHAnsi"/>
+                <w:szCs w:val="24"/>
+                <w:lang w:val="en-US"/>
+              </w:rPr>
+              <w:t xml:space="preserve"> activated.</w:t>
+            </w:r>
+          </w:p>
+        </w:tc>
+      </w:tr>
     </w:tbl>
     <w:p>
       <w:pPr>
@@ -6563,7 +6818,7 @@
           <w:lang w:val="en-US"/>
         </w:rPr>
       </w:pPr>
-      <w:bookmarkStart w:id="4" w:name="_Toc252815202"/>
+      <w:bookmarkStart w:id="4" w:name="_Toc258263182"/>
       <w:r>
         <w:rPr>
           <w:color w:val="00B0F0"/>
@@ -7940,7 +8195,7 @@
           <w:lang w:val="en-US"/>
         </w:rPr>
       </w:pPr>
-      <w:bookmarkStart w:id="5" w:name="_Toc252815203"/>
+      <w:bookmarkStart w:id="5" w:name="_Toc258263183"/>
       <w:r>
         <w:rPr>
           <w:lang w:val="en-US"/>
@@ -8225,6 +8480,7 @@
           <w:u w:val="single"/>
           <w:lang w:val="en-US"/>
         </w:rPr>
+        <w:lastRenderedPageBreak/>
         <w:t>The transaction Type Code(TTC)</w:t>
       </w:r>
       <w:r>
@@ -8398,7 +8654,6 @@
         <w:rPr>
           <w:lang w:val="en-US"/>
         </w:rPr>
-        <w:lastRenderedPageBreak/>
         <w:t>Response</w:t>
       </w:r>
     </w:p>
@@ -9218,6 +9473,7 @@
         <w:rPr>
           <w:lang w:val="en-US"/>
         </w:rPr>
+        <w:lastRenderedPageBreak/>
         <w:t>Field No : 39 Response code</w:t>
       </w:r>
     </w:p>
@@ -9579,7 +9835,6 @@
                 <w:rFonts w:asciiTheme="majorHAnsi" w:eastAsia="KaiTi_GB2312" w:hAnsiTheme="majorHAnsi" w:cstheme="majorHAnsi"/>
                 <w:szCs w:val="24"/>
               </w:rPr>
-              <w:lastRenderedPageBreak/>
               <w:t>91</w:t>
             </w:r>
           </w:p>
@@ -9653,6 +9908,77 @@
                 <w:szCs w:val="24"/>
               </w:rPr>
               <w:t>Other unidentified error</w:t>
+            </w:r>
+          </w:p>
+        </w:tc>
+      </w:tr>
+      <w:tr>
+        <w:trPr>
+          <w:cantSplit/>
+        </w:trPr>
+        <w:tc>
+          <w:tcPr>
+            <w:tcW w:w="851" w:type="dxa"/>
+          </w:tcPr>
+          <w:p>
+            <w:pPr>
+              <w:tabs>
+                <w:tab w:val="num" w:pos="180"/>
+              </w:tabs>
+              <w:ind w:left="180" w:hanging="180"/>
+              <w:jc w:val="both"/>
+              <w:rPr>
+                <w:rFonts w:asciiTheme="majorHAnsi" w:eastAsia="KaiTi_GB2312" w:hAnsiTheme="majorHAnsi" w:cstheme="majorHAnsi"/>
+                <w:szCs w:val="24"/>
+                <w:lang w:val="en-US"/>
+              </w:rPr>
+            </w:pPr>
+            <w:r>
+              <w:rPr>
+                <w:rFonts w:asciiTheme="majorHAnsi" w:eastAsia="KaiTi_GB2312" w:hAnsiTheme="majorHAnsi" w:cstheme="majorHAnsi"/>
+                <w:szCs w:val="24"/>
+                <w:lang w:val="en-US"/>
+              </w:rPr>
+              <w:t>93</w:t>
+            </w:r>
+          </w:p>
+        </w:tc>
+        <w:tc>
+          <w:tcPr>
+            <w:tcW w:w="5751" w:type="dxa"/>
+          </w:tcPr>
+          <w:p>
+            <w:pPr>
+              <w:jc w:val="both"/>
+              <w:rPr>
+                <w:rFonts w:asciiTheme="majorHAnsi" w:eastAsia="KaiTi_GB2312" w:hAnsiTheme="majorHAnsi" w:cstheme="majorHAnsi"/>
+                <w:szCs w:val="24"/>
+                <w:lang w:val="en-US"/>
+              </w:rPr>
+            </w:pPr>
+            <w:r>
+              <w:rPr>
+                <w:rFonts w:asciiTheme="majorHAnsi" w:eastAsia="KaiTi_GB2312" w:hAnsiTheme="majorHAnsi" w:cstheme="majorHAnsi"/>
+                <w:szCs w:val="24"/>
+                <w:lang w:val="en-US"/>
+              </w:rPr>
+              <w:t>Card was</w:t>
+            </w:r>
+            <w:r>
+              <w:rPr>
+                <w:rFonts w:asciiTheme="majorHAnsi" w:eastAsia="KaiTi_GB2312" w:hAnsiTheme="majorHAnsi" w:cstheme="majorHAnsi"/>
+                <w:szCs w:val="24"/>
+                <w:lang w:val="en-US"/>
+              </w:rPr>
+              <w:t>n’t</w:t>
+            </w:r>
+            <w:r>
+              <w:rPr>
+                <w:rFonts w:asciiTheme="majorHAnsi" w:eastAsia="KaiTi_GB2312" w:hAnsiTheme="majorHAnsi" w:cstheme="majorHAnsi"/>
+                <w:szCs w:val="24"/>
+                <w:lang w:val="en-US"/>
+              </w:rPr>
+              <w:t xml:space="preserve"> activated.</w:t>
             </w:r>
           </w:p>
         </w:tc>
@@ -10178,13 +10504,12 @@
           <w:lang w:val="en-US"/>
         </w:rPr>
       </w:pPr>
-      <w:bookmarkStart w:id="6" w:name="_Toc252815204"/>
+      <w:bookmarkStart w:id="6" w:name="_Toc258263184"/>
       <w:r>
         <w:rPr>
           <w:color w:val="00B0F0"/>
           <w:lang w:val="en-US"/>
         </w:rPr>
-        <w:lastRenderedPageBreak/>
         <w:t xml:space="preserve">Balance Inquiry </w:t>
       </w:r>
       <w:r>
@@ -11492,7 +11817,7 @@
           <w:lang w:val="en-US"/>
         </w:rPr>
       </w:pPr>
-      <w:bookmarkStart w:id="7" w:name="_Toc252815205"/>
+      <w:bookmarkStart w:id="7" w:name="_Toc258263185"/>
       <w:r>
         <w:rPr>
           <w:lang w:val="en-US"/>
@@ -11750,6 +12075,7 @@
         <w:rPr>
           <w:lang w:val="en-US"/>
         </w:rPr>
+        <w:lastRenderedPageBreak/>
         <w:t>Account Type Code 2,AN2 (skip</w:t>
       </w:r>
       <w:r>
@@ -11903,7 +12229,6 @@
               <w:rPr>
                 <w:lang w:val="en-US"/>
               </w:rPr>
-              <w:lastRenderedPageBreak/>
               <w:t>02</w:t>
             </w:r>
             <w:r>
@@ -12806,6 +13131,7 @@
         <w:rPr>
           <w:lang w:val="en-US"/>
         </w:rPr>
+        <w:lastRenderedPageBreak/>
         <w:t>Field No : 39 Response code</w:t>
       </w:r>
     </w:p>
@@ -13069,7 +13395,6 @@
                 <w:rFonts w:asciiTheme="majorHAnsi" w:eastAsia="KaiTi_GB2312" w:hAnsiTheme="majorHAnsi" w:cstheme="majorHAnsi"/>
                 <w:szCs w:val="24"/>
               </w:rPr>
-              <w:lastRenderedPageBreak/>
               <w:t>54</w:t>
             </w:r>
           </w:p>
@@ -13245,6 +13570,77 @@
                 <w:szCs w:val="24"/>
               </w:rPr>
               <w:t>Other unidentified error</w:t>
+            </w:r>
+          </w:p>
+        </w:tc>
+      </w:tr>
+      <w:tr>
+        <w:trPr>
+          <w:cantSplit/>
+        </w:trPr>
+        <w:tc>
+          <w:tcPr>
+            <w:tcW w:w="851" w:type="dxa"/>
+          </w:tcPr>
+          <w:p>
+            <w:pPr>
+              <w:tabs>
+                <w:tab w:val="num" w:pos="180"/>
+              </w:tabs>
+              <w:ind w:left="180" w:hanging="180"/>
+              <w:jc w:val="both"/>
+              <w:rPr>
+                <w:rFonts w:asciiTheme="majorHAnsi" w:eastAsia="KaiTi_GB2312" w:hAnsiTheme="majorHAnsi" w:cstheme="majorHAnsi"/>
+                <w:szCs w:val="24"/>
+                <w:lang w:val="en-US"/>
+              </w:rPr>
+            </w:pPr>
+            <w:r>
+              <w:rPr>
+                <w:rFonts w:asciiTheme="majorHAnsi" w:eastAsia="KaiTi_GB2312" w:hAnsiTheme="majorHAnsi" w:cstheme="majorHAnsi"/>
+                <w:szCs w:val="24"/>
+                <w:lang w:val="en-US"/>
+              </w:rPr>
+              <w:t>93</w:t>
+            </w:r>
+          </w:p>
+        </w:tc>
+        <w:tc>
+          <w:tcPr>
+            <w:tcW w:w="5751" w:type="dxa"/>
+          </w:tcPr>
+          <w:p>
+            <w:pPr>
+              <w:jc w:val="both"/>
+              <w:rPr>
+                <w:rFonts w:asciiTheme="majorHAnsi" w:eastAsia="KaiTi_GB2312" w:hAnsiTheme="majorHAnsi" w:cstheme="majorHAnsi"/>
+                <w:szCs w:val="24"/>
+                <w:lang w:val="en-US"/>
+              </w:rPr>
+            </w:pPr>
+            <w:r>
+              <w:rPr>
+                <w:rFonts w:asciiTheme="majorHAnsi" w:eastAsia="KaiTi_GB2312" w:hAnsiTheme="majorHAnsi" w:cstheme="majorHAnsi"/>
+                <w:szCs w:val="24"/>
+                <w:lang w:val="en-US"/>
+              </w:rPr>
+              <w:t>Card was</w:t>
+            </w:r>
+            <w:r>
+              <w:rPr>
+                <w:rFonts w:asciiTheme="majorHAnsi" w:eastAsia="KaiTi_GB2312" w:hAnsiTheme="majorHAnsi" w:cstheme="majorHAnsi"/>
+                <w:szCs w:val="24"/>
+                <w:lang w:val="en-US"/>
+              </w:rPr>
+              <w:t>n’t</w:t>
+            </w:r>
+            <w:r>
+              <w:rPr>
+                <w:rFonts w:asciiTheme="majorHAnsi" w:eastAsia="KaiTi_GB2312" w:hAnsiTheme="majorHAnsi" w:cstheme="majorHAnsi"/>
+                <w:szCs w:val="24"/>
+                <w:lang w:val="en-US"/>
+              </w:rPr>
+              <w:t xml:space="preserve"> activated.</w:t>
             </w:r>
           </w:p>
         </w:tc>
@@ -13763,13 +14159,12 @@
           <w:lang w:val="en-US"/>
         </w:rPr>
       </w:pPr>
-      <w:bookmarkStart w:id="8" w:name="_Toc252815206"/>
+      <w:bookmarkStart w:id="8" w:name="_Toc258263186"/>
       <w:r>
         <w:rPr>
           <w:color w:val="00B0F0"/>
           <w:lang w:val="en-US"/>
         </w:rPr>
-        <w:lastRenderedPageBreak/>
         <w:t xml:space="preserve">Redemption </w:t>
       </w:r>
       <w:r>
@@ -15148,7 +15543,7 @@
           <w:lang w:val="en-US"/>
         </w:rPr>
       </w:pPr>
-      <w:bookmarkStart w:id="9" w:name="_Toc252815207"/>
+      <w:bookmarkStart w:id="9" w:name="_Toc258263187"/>
       <w:r>
         <w:rPr>
           <w:lang w:val="en-US"/>
@@ -15659,7 +16054,6 @@
               <w:rPr>
                 <w:lang w:val="en-US"/>
               </w:rPr>
-              <w:lastRenderedPageBreak/>
               <w:t>MTI</w:t>
             </w:r>
           </w:p>
@@ -16621,6 +17015,7 @@
                 <w:szCs w:val="24"/>
                 <w:lang w:val="en-US"/>
               </w:rPr>
+              <w:lastRenderedPageBreak/>
               <w:t>00</w:t>
             </w:r>
           </w:p>
@@ -16882,7 +17277,6 @@
                 <w:rFonts w:asciiTheme="majorHAnsi" w:eastAsia="KaiTi_GB2312" w:hAnsiTheme="majorHAnsi" w:cstheme="majorHAnsi"/>
                 <w:szCs w:val="24"/>
               </w:rPr>
-              <w:lastRenderedPageBreak/>
               <w:t>58</w:t>
             </w:r>
           </w:p>
@@ -17009,6 +17403,77 @@
                 <w:szCs w:val="24"/>
               </w:rPr>
               <w:t>Could not calculate the equivalent point</w:t>
+            </w:r>
+          </w:p>
+        </w:tc>
+      </w:tr>
+      <w:tr>
+        <w:trPr>
+          <w:cantSplit/>
+        </w:trPr>
+        <w:tc>
+          <w:tcPr>
+            <w:tcW w:w="851" w:type="dxa"/>
+          </w:tcPr>
+          <w:p>
+            <w:pPr>
+              <w:tabs>
+                <w:tab w:val="num" w:pos="180"/>
+              </w:tabs>
+              <w:ind w:left="180" w:hanging="180"/>
+              <w:jc w:val="both"/>
+              <w:rPr>
+                <w:rFonts w:asciiTheme="majorHAnsi" w:eastAsia="KaiTi_GB2312" w:hAnsiTheme="majorHAnsi" w:cstheme="majorHAnsi"/>
+                <w:szCs w:val="24"/>
+                <w:lang w:val="en-US"/>
+              </w:rPr>
+            </w:pPr>
+            <w:r>
+              <w:rPr>
+                <w:rFonts w:asciiTheme="majorHAnsi" w:eastAsia="KaiTi_GB2312" w:hAnsiTheme="majorHAnsi" w:cstheme="majorHAnsi"/>
+                <w:szCs w:val="24"/>
+                <w:lang w:val="en-US"/>
+              </w:rPr>
+              <w:t>93</w:t>
+            </w:r>
+          </w:p>
+        </w:tc>
+        <w:tc>
+          <w:tcPr>
+            <w:tcW w:w="5751" w:type="dxa"/>
+          </w:tcPr>
+          <w:p>
+            <w:pPr>
+              <w:jc w:val="both"/>
+              <w:rPr>
+                <w:rFonts w:asciiTheme="majorHAnsi" w:eastAsia="KaiTi_GB2312" w:hAnsiTheme="majorHAnsi" w:cstheme="majorHAnsi"/>
+                <w:szCs w:val="24"/>
+                <w:lang w:val="en-US"/>
+              </w:rPr>
+            </w:pPr>
+            <w:r>
+              <w:rPr>
+                <w:rFonts w:asciiTheme="majorHAnsi" w:eastAsia="KaiTi_GB2312" w:hAnsiTheme="majorHAnsi" w:cstheme="majorHAnsi"/>
+                <w:szCs w:val="24"/>
+                <w:lang w:val="en-US"/>
+              </w:rPr>
+              <w:t>Card was</w:t>
+            </w:r>
+            <w:r>
+              <w:rPr>
+                <w:rFonts w:asciiTheme="majorHAnsi" w:eastAsia="KaiTi_GB2312" w:hAnsiTheme="majorHAnsi" w:cstheme="majorHAnsi"/>
+                <w:szCs w:val="24"/>
+                <w:lang w:val="en-US"/>
+              </w:rPr>
+              <w:t>n’t</w:t>
+            </w:r>
+            <w:r>
+              <w:rPr>
+                <w:rFonts w:asciiTheme="majorHAnsi" w:eastAsia="KaiTi_GB2312" w:hAnsiTheme="majorHAnsi" w:cstheme="majorHAnsi"/>
+                <w:szCs w:val="24"/>
+                <w:lang w:val="en-US"/>
+              </w:rPr>
+              <w:t xml:space="preserve"> activated.</w:t>
             </w:r>
           </w:p>
         </w:tc>
@@ -17394,115 +17859,3032 @@
     </w:p>
     <w:p>
       <w:pPr>
-        <w:rPr>
-          <w:lang w:val="en-US"/>
-        </w:rPr>
-      </w:pPr>
-    </w:p>
-    <w:p>
-      <w:pPr>
-        <w:rPr>
-          <w:lang w:val="en-US"/>
-        </w:rPr>
-      </w:pPr>
-    </w:p>
-    <w:p>
-      <w:pPr>
-        <w:rPr>
-          <w:lang w:val="en-US"/>
-        </w:rPr>
-      </w:pPr>
-    </w:p>
-    <w:p>
-      <w:pPr>
-        <w:rPr>
-          <w:lang w:val="en-US"/>
-        </w:rPr>
-      </w:pPr>
-    </w:p>
-    <w:p>
-      <w:pPr>
-        <w:rPr>
-          <w:lang w:val="en-US"/>
-        </w:rPr>
-      </w:pPr>
-    </w:p>
-    <w:p>
-      <w:pPr>
-        <w:rPr>
-          <w:lang w:val="en-US"/>
-        </w:rPr>
-      </w:pPr>
-    </w:p>
-    <w:p>
-      <w:pPr>
-        <w:rPr>
-          <w:lang w:val="en-US"/>
-        </w:rPr>
-      </w:pPr>
-    </w:p>
-    <w:p>
-      <w:pPr>
-        <w:rPr>
-          <w:lang w:val="en-US"/>
-        </w:rPr>
-      </w:pPr>
-    </w:p>
-    <w:p>
-      <w:pPr>
-        <w:rPr>
-          <w:lang w:val="en-US"/>
-        </w:rPr>
-      </w:pPr>
-    </w:p>
-    <w:p>
-      <w:pPr>
-        <w:rPr>
-          <w:lang w:val="en-US"/>
-        </w:rPr>
-      </w:pPr>
-    </w:p>
-    <w:p>
-      <w:pPr>
-        <w:rPr>
-          <w:lang w:val="en-US"/>
-        </w:rPr>
-      </w:pPr>
-    </w:p>
-    <w:p>
-      <w:pPr>
-        <w:rPr>
-          <w:lang w:val="en-US"/>
-        </w:rPr>
-      </w:pPr>
-    </w:p>
-    <w:p>
-      <w:pPr>
-        <w:rPr>
-          <w:lang w:val="en-US"/>
-        </w:rPr>
-      </w:pPr>
-    </w:p>
-    <w:p>
-      <w:pPr>
-        <w:rPr>
-          <w:lang w:val="en-US"/>
-        </w:rPr>
-      </w:pPr>
-    </w:p>
-    <w:p>
-      <w:pPr>
-        <w:rPr>
-          <w:lang w:val="en-US"/>
-        </w:rPr>
-      </w:pPr>
-    </w:p>
-    <w:p>
-      <w:pPr>
-        <w:rPr>
-          <w:lang w:val="en-US"/>
-        </w:rPr>
-      </w:pPr>
+        <w:pStyle w:val="Heading2"/>
+        <w:rPr>
+          <w:color w:val="00B0F0"/>
+          <w:lang w:val="en-US"/>
+        </w:rPr>
+      </w:pPr>
+      <w:bookmarkStart w:id="10" w:name="_Toc258263188"/>
+      <w:r>
+        <w:rPr>
+          <w:color w:val="00B0F0"/>
+          <w:lang w:val="en-US"/>
+        </w:rPr>
+        <w:t>Activate Card</w:t>
+      </w:r>
+      <w:bookmarkEnd w:id="10"/>
+    </w:p>
+    <w:p>
+      <w:pPr>
+        <w:rPr>
+          <w:lang w:val="en-US"/>
+        </w:rPr>
+      </w:pPr>
+    </w:p>
+    <w:tbl>
+      <w:tblPr>
+        <w:tblStyle w:val="TableGrid"/>
+        <w:tblW w:w="0" w:type="auto"/>
+        <w:tblLook w:val="04A0"/>
+      </w:tblPr>
+      <w:tblGrid>
+        <w:gridCol w:w="1183"/>
+        <w:gridCol w:w="2282"/>
+        <w:gridCol w:w="1848"/>
+        <w:gridCol w:w="1849"/>
+        <w:gridCol w:w="1849"/>
+      </w:tblGrid>
+      <w:tr>
+        <w:tc>
+          <w:tcPr>
+            <w:tcW w:w="1183" w:type="dxa"/>
+          </w:tcPr>
+          <w:p>
+            <w:pPr>
+              <w:rPr>
+                <w:lang w:val="en-US"/>
+              </w:rPr>
+            </w:pPr>
+            <w:r>
+              <w:rPr>
+                <w:lang w:val="en-US"/>
+              </w:rPr>
+              <w:t>Field No</w:t>
+            </w:r>
+          </w:p>
+        </w:tc>
+        <w:tc>
+          <w:tcPr>
+            <w:tcW w:w="2282" w:type="dxa"/>
+          </w:tcPr>
+          <w:p>
+            <w:pPr>
+              <w:rPr>
+                <w:lang w:val="en-US"/>
+              </w:rPr>
+            </w:pPr>
+            <w:r>
+              <w:rPr>
+                <w:lang w:val="en-US"/>
+              </w:rPr>
+              <w:t>Data Element Name</w:t>
+            </w:r>
+          </w:p>
+        </w:tc>
+        <w:tc>
+          <w:tcPr>
+            <w:tcW w:w="1848" w:type="dxa"/>
+          </w:tcPr>
+          <w:p>
+            <w:pPr>
+              <w:rPr>
+                <w:lang w:val="en-US"/>
+              </w:rPr>
+            </w:pPr>
+            <w:r>
+              <w:rPr>
+                <w:lang w:val="en-US"/>
+              </w:rPr>
+              <w:t>Attribute</w:t>
+            </w:r>
+          </w:p>
+        </w:tc>
+        <w:tc>
+          <w:tcPr>
+            <w:tcW w:w="1849" w:type="dxa"/>
+          </w:tcPr>
+          <w:p>
+            <w:pPr>
+              <w:rPr>
+                <w:lang w:val="en-US"/>
+              </w:rPr>
+            </w:pPr>
+            <w:r>
+              <w:rPr>
+                <w:lang w:val="en-US"/>
+              </w:rPr>
+              <w:t>Request</w:t>
+            </w:r>
+          </w:p>
+        </w:tc>
+        <w:tc>
+          <w:tcPr>
+            <w:tcW w:w="1849" w:type="dxa"/>
+          </w:tcPr>
+          <w:p>
+            <w:pPr>
+              <w:rPr>
+                <w:lang w:val="en-US"/>
+              </w:rPr>
+            </w:pPr>
+            <w:r>
+              <w:rPr>
+                <w:lang w:val="en-US"/>
+              </w:rPr>
+              <w:t>Respone</w:t>
+            </w:r>
+          </w:p>
+        </w:tc>
+      </w:tr>
+      <w:tr>
+        <w:tc>
+          <w:tcPr>
+            <w:tcW w:w="1183" w:type="dxa"/>
+          </w:tcPr>
+          <w:p>
+            <w:pPr>
+              <w:rPr>
+                <w:lang w:val="en-US"/>
+              </w:rPr>
+            </w:pPr>
+          </w:p>
+        </w:tc>
+        <w:tc>
+          <w:tcPr>
+            <w:tcW w:w="2282" w:type="dxa"/>
+          </w:tcPr>
+          <w:p>
+            <w:pPr>
+              <w:rPr>
+                <w:lang w:val="en-US"/>
+              </w:rPr>
+            </w:pPr>
+            <w:r>
+              <w:rPr>
+                <w:lang w:val="en-US"/>
+              </w:rPr>
+              <w:t>MTI</w:t>
+            </w:r>
+          </w:p>
+        </w:tc>
+        <w:tc>
+          <w:tcPr>
+            <w:tcW w:w="1848" w:type="dxa"/>
+          </w:tcPr>
+          <w:p>
+            <w:pPr>
+              <w:rPr>
+                <w:lang w:val="en-US"/>
+              </w:rPr>
+            </w:pPr>
+            <w:r>
+              <w:rPr>
+                <w:lang w:val="en-US"/>
+              </w:rPr>
+              <w:t>n 4</w:t>
+            </w:r>
+          </w:p>
+        </w:tc>
+        <w:tc>
+          <w:tcPr>
+            <w:tcW w:w="1849" w:type="dxa"/>
+          </w:tcPr>
+          <w:p>
+            <w:pPr>
+              <w:rPr>
+                <w:lang w:val="en-US"/>
+              </w:rPr>
+            </w:pPr>
+            <w:r>
+              <w:rPr>
+                <w:lang w:val="en-US"/>
+              </w:rPr>
+              <w:t>M</w:t>
+            </w:r>
+          </w:p>
+        </w:tc>
+        <w:tc>
+          <w:tcPr>
+            <w:tcW w:w="1849" w:type="dxa"/>
+          </w:tcPr>
+          <w:p>
+            <w:pPr>
+              <w:rPr>
+                <w:lang w:val="en-US"/>
+              </w:rPr>
+            </w:pPr>
+            <w:r>
+              <w:rPr>
+                <w:lang w:val="en-US"/>
+              </w:rPr>
+              <w:t>M</w:t>
+            </w:r>
+          </w:p>
+        </w:tc>
+      </w:tr>
+      <w:tr>
+        <w:tc>
+          <w:tcPr>
+            <w:tcW w:w="1183" w:type="dxa"/>
+          </w:tcPr>
+          <w:p>
+            <w:pPr>
+              <w:rPr>
+                <w:lang w:val="en-US"/>
+              </w:rPr>
+            </w:pPr>
+          </w:p>
+        </w:tc>
+        <w:tc>
+          <w:tcPr>
+            <w:tcW w:w="2282" w:type="dxa"/>
+          </w:tcPr>
+          <w:p>
+            <w:pPr>
+              <w:rPr>
+                <w:lang w:val="en-US"/>
+              </w:rPr>
+            </w:pPr>
+            <w:r>
+              <w:rPr>
+                <w:lang w:val="en-US"/>
+              </w:rPr>
+              <w:t>Bitmap</w:t>
+            </w:r>
+          </w:p>
+        </w:tc>
+        <w:tc>
+          <w:tcPr>
+            <w:tcW w:w="1848" w:type="dxa"/>
+          </w:tcPr>
+          <w:p>
+            <w:pPr>
+              <w:rPr>
+                <w:lang w:val="en-US"/>
+              </w:rPr>
+            </w:pPr>
+            <w:r>
+              <w:rPr>
+                <w:lang w:val="en-US"/>
+              </w:rPr>
+              <w:t>b 8</w:t>
+            </w:r>
+          </w:p>
+        </w:tc>
+        <w:tc>
+          <w:tcPr>
+            <w:tcW w:w="1849" w:type="dxa"/>
+          </w:tcPr>
+          <w:p>
+            <w:pPr>
+              <w:rPr>
+                <w:lang w:val="en-US"/>
+              </w:rPr>
+            </w:pPr>
+          </w:p>
+        </w:tc>
+        <w:tc>
+          <w:tcPr>
+            <w:tcW w:w="1849" w:type="dxa"/>
+          </w:tcPr>
+          <w:p>
+            <w:pPr>
+              <w:rPr>
+                <w:lang w:val="en-US"/>
+              </w:rPr>
+            </w:pPr>
+          </w:p>
+        </w:tc>
+      </w:tr>
+      <w:tr>
+        <w:tc>
+          <w:tcPr>
+            <w:tcW w:w="1183" w:type="dxa"/>
+          </w:tcPr>
+          <w:p>
+            <w:pPr>
+              <w:rPr>
+                <w:lang w:val="en-US"/>
+              </w:rPr>
+            </w:pPr>
+            <w:r>
+              <w:rPr>
+                <w:lang w:val="en-US"/>
+              </w:rPr>
+              <w:t>3</w:t>
+            </w:r>
+          </w:p>
+        </w:tc>
+        <w:tc>
+          <w:tcPr>
+            <w:tcW w:w="2282" w:type="dxa"/>
+          </w:tcPr>
+          <w:p>
+            <w:pPr>
+              <w:rPr>
+                <w:lang w:val="en-US"/>
+              </w:rPr>
+            </w:pPr>
+            <w:r>
+              <w:rPr>
+                <w:lang w:val="en-US"/>
+              </w:rPr>
+              <w:t>Processing code</w:t>
+            </w:r>
+          </w:p>
+        </w:tc>
+        <w:tc>
+          <w:tcPr>
+            <w:tcW w:w="1848" w:type="dxa"/>
+          </w:tcPr>
+          <w:p>
+            <w:pPr>
+              <w:rPr>
+                <w:lang w:val="en-US"/>
+              </w:rPr>
+            </w:pPr>
+            <w:r>
+              <w:rPr>
+                <w:lang w:val="en-US"/>
+              </w:rPr>
+              <w:t>n 6</w:t>
+            </w:r>
+          </w:p>
+        </w:tc>
+        <w:tc>
+          <w:tcPr>
+            <w:tcW w:w="1849" w:type="dxa"/>
+          </w:tcPr>
+          <w:p>
+            <w:pPr>
+              <w:rPr>
+                <w:lang w:val="en-US"/>
+              </w:rPr>
+            </w:pPr>
+            <w:r>
+              <w:rPr>
+                <w:lang w:val="en-US"/>
+              </w:rPr>
+              <w:t>M</w:t>
+            </w:r>
+          </w:p>
+        </w:tc>
+        <w:tc>
+          <w:tcPr>
+            <w:tcW w:w="1849" w:type="dxa"/>
+          </w:tcPr>
+          <w:p>
+            <w:pPr>
+              <w:rPr>
+                <w:lang w:val="en-US"/>
+              </w:rPr>
+            </w:pPr>
+            <w:r>
+              <w:rPr>
+                <w:lang w:val="en-US"/>
+              </w:rPr>
+              <w:t>M</w:t>
+            </w:r>
+          </w:p>
+        </w:tc>
+      </w:tr>
+      <w:tr>
+        <w:tc>
+          <w:tcPr>
+            <w:tcW w:w="1183" w:type="dxa"/>
+          </w:tcPr>
+          <w:p>
+            <w:pPr>
+              <w:rPr>
+                <w:lang w:val="en-US"/>
+              </w:rPr>
+            </w:pPr>
+            <w:r>
+              <w:rPr>
+                <w:lang w:val="en-US"/>
+              </w:rPr>
+              <w:t>11</w:t>
+            </w:r>
+          </w:p>
+        </w:tc>
+        <w:tc>
+          <w:tcPr>
+            <w:tcW w:w="2282" w:type="dxa"/>
+          </w:tcPr>
+          <w:p>
+            <w:pPr>
+              <w:rPr>
+                <w:lang w:val="en-US"/>
+              </w:rPr>
+            </w:pPr>
+            <w:r>
+              <w:rPr>
+                <w:lang w:val="en-US"/>
+              </w:rPr>
+              <w:t>System Trace Audit Number</w:t>
+            </w:r>
+          </w:p>
+        </w:tc>
+        <w:tc>
+          <w:tcPr>
+            <w:tcW w:w="1848" w:type="dxa"/>
+          </w:tcPr>
+          <w:p>
+            <w:pPr>
+              <w:rPr>
+                <w:lang w:val="en-US"/>
+              </w:rPr>
+            </w:pPr>
+            <w:r>
+              <w:rPr>
+                <w:lang w:val="en-US"/>
+              </w:rPr>
+              <w:t>n 6</w:t>
+            </w:r>
+          </w:p>
+        </w:tc>
+        <w:tc>
+          <w:tcPr>
+            <w:tcW w:w="1849" w:type="dxa"/>
+          </w:tcPr>
+          <w:p>
+            <w:pPr>
+              <w:rPr>
+                <w:lang w:val="en-US"/>
+              </w:rPr>
+            </w:pPr>
+            <w:r>
+              <w:rPr>
+                <w:lang w:val="en-US"/>
+              </w:rPr>
+              <w:t xml:space="preserve">M </w:t>
+            </w:r>
+          </w:p>
+        </w:tc>
+        <w:tc>
+          <w:tcPr>
+            <w:tcW w:w="1849" w:type="dxa"/>
+          </w:tcPr>
+          <w:p>
+            <w:pPr>
+              <w:rPr>
+                <w:lang w:val="en-US"/>
+              </w:rPr>
+            </w:pPr>
+            <w:r>
+              <w:rPr>
+                <w:lang w:val="en-US"/>
+              </w:rPr>
+              <w:t>ME</w:t>
+            </w:r>
+          </w:p>
+        </w:tc>
+      </w:tr>
+      <w:tr>
+        <w:tc>
+          <w:tcPr>
+            <w:tcW w:w="1183" w:type="dxa"/>
+          </w:tcPr>
+          <w:p>
+            <w:pPr>
+              <w:rPr>
+                <w:lang w:val="en-US"/>
+              </w:rPr>
+            </w:pPr>
+            <w:r>
+              <w:rPr>
+                <w:lang w:val="en-US"/>
+              </w:rPr>
+              <w:t>12</w:t>
+            </w:r>
+          </w:p>
+        </w:tc>
+        <w:tc>
+          <w:tcPr>
+            <w:tcW w:w="2282" w:type="dxa"/>
+          </w:tcPr>
+          <w:p>
+            <w:pPr>
+              <w:rPr>
+                <w:lang w:val="en-US"/>
+              </w:rPr>
+            </w:pPr>
+            <w:r>
+              <w:rPr>
+                <w:lang w:val="en-US"/>
+              </w:rPr>
+              <w:t>Local Transaction Time</w:t>
+            </w:r>
+          </w:p>
+        </w:tc>
+        <w:tc>
+          <w:tcPr>
+            <w:tcW w:w="1848" w:type="dxa"/>
+          </w:tcPr>
+          <w:p>
+            <w:pPr>
+              <w:rPr>
+                <w:lang w:val="en-US"/>
+              </w:rPr>
+            </w:pPr>
+            <w:r>
+              <w:rPr>
+                <w:lang w:val="en-US"/>
+              </w:rPr>
+              <w:t>n 6</w:t>
+            </w:r>
+          </w:p>
+        </w:tc>
+        <w:tc>
+          <w:tcPr>
+            <w:tcW w:w="1849" w:type="dxa"/>
+          </w:tcPr>
+          <w:p>
+            <w:pPr>
+              <w:rPr>
+                <w:lang w:val="en-US"/>
+              </w:rPr>
+            </w:pPr>
+            <w:r>
+              <w:rPr>
+                <w:lang w:val="en-US"/>
+              </w:rPr>
+              <w:t>M</w:t>
+            </w:r>
+          </w:p>
+        </w:tc>
+        <w:tc>
+          <w:tcPr>
+            <w:tcW w:w="1849" w:type="dxa"/>
+          </w:tcPr>
+          <w:p>
+            <w:pPr>
+              <w:rPr>
+                <w:lang w:val="en-US"/>
+              </w:rPr>
+            </w:pPr>
+            <w:r>
+              <w:rPr>
+                <w:lang w:val="en-US"/>
+              </w:rPr>
+              <w:t>ME</w:t>
+            </w:r>
+          </w:p>
+        </w:tc>
+      </w:tr>
+      <w:tr>
+        <w:tc>
+          <w:tcPr>
+            <w:tcW w:w="1183" w:type="dxa"/>
+          </w:tcPr>
+          <w:p>
+            <w:pPr>
+              <w:rPr>
+                <w:lang w:val="en-US"/>
+              </w:rPr>
+            </w:pPr>
+            <w:r>
+              <w:rPr>
+                <w:lang w:val="en-US"/>
+              </w:rPr>
+              <w:t>13</w:t>
+            </w:r>
+          </w:p>
+        </w:tc>
+        <w:tc>
+          <w:tcPr>
+            <w:tcW w:w="2282" w:type="dxa"/>
+          </w:tcPr>
+          <w:p>
+            <w:pPr>
+              <w:rPr>
+                <w:lang w:val="en-US"/>
+              </w:rPr>
+            </w:pPr>
+            <w:r>
+              <w:rPr>
+                <w:lang w:val="en-US"/>
+              </w:rPr>
+              <w:t>Local Transaction Date</w:t>
+            </w:r>
+          </w:p>
+        </w:tc>
+        <w:tc>
+          <w:tcPr>
+            <w:tcW w:w="1848" w:type="dxa"/>
+          </w:tcPr>
+          <w:p>
+            <w:pPr>
+              <w:rPr>
+                <w:lang w:val="en-US"/>
+              </w:rPr>
+            </w:pPr>
+            <w:r>
+              <w:rPr>
+                <w:lang w:val="en-US"/>
+              </w:rPr>
+              <w:t>n 4</w:t>
+            </w:r>
+          </w:p>
+        </w:tc>
+        <w:tc>
+          <w:tcPr>
+            <w:tcW w:w="1849" w:type="dxa"/>
+          </w:tcPr>
+          <w:p>
+            <w:pPr>
+              <w:rPr>
+                <w:lang w:val="en-US"/>
+              </w:rPr>
+            </w:pPr>
+            <w:r>
+              <w:rPr>
+                <w:lang w:val="en-US"/>
+              </w:rPr>
+              <w:t xml:space="preserve">M </w:t>
+            </w:r>
+          </w:p>
+        </w:tc>
+        <w:tc>
+          <w:tcPr>
+            <w:tcW w:w="1849" w:type="dxa"/>
+          </w:tcPr>
+          <w:p>
+            <w:pPr>
+              <w:rPr>
+                <w:lang w:val="en-US"/>
+              </w:rPr>
+            </w:pPr>
+            <w:r>
+              <w:rPr>
+                <w:lang w:val="en-US"/>
+              </w:rPr>
+              <w:t>ME</w:t>
+            </w:r>
+          </w:p>
+        </w:tc>
+      </w:tr>
+      <w:tr>
+        <w:tc>
+          <w:tcPr>
+            <w:tcW w:w="1183" w:type="dxa"/>
+          </w:tcPr>
+          <w:p>
+            <w:pPr>
+              <w:rPr>
+                <w:lang w:val="en-US"/>
+              </w:rPr>
+            </w:pPr>
+            <w:r>
+              <w:rPr>
+                <w:lang w:val="en-US"/>
+              </w:rPr>
+              <w:t>25</w:t>
+            </w:r>
+          </w:p>
+        </w:tc>
+        <w:tc>
+          <w:tcPr>
+            <w:tcW w:w="2282" w:type="dxa"/>
+          </w:tcPr>
+          <w:p>
+            <w:pPr>
+              <w:rPr>
+                <w:lang w:val="en-US"/>
+              </w:rPr>
+            </w:pPr>
+            <w:r>
+              <w:rPr>
+                <w:lang w:val="en-US"/>
+              </w:rPr>
+              <w:t xml:space="preserve">Point Of Service </w:t>
+            </w:r>
+            <w:r>
+              <w:rPr>
+                <w:lang w:val="en-US"/>
+              </w:rPr>
+              <w:lastRenderedPageBreak/>
+              <w:t>Condition Code</w:t>
+            </w:r>
+          </w:p>
+        </w:tc>
+        <w:tc>
+          <w:tcPr>
+            <w:tcW w:w="1848" w:type="dxa"/>
+          </w:tcPr>
+          <w:p>
+            <w:pPr>
+              <w:rPr>
+                <w:lang w:val="en-US"/>
+              </w:rPr>
+            </w:pPr>
+            <w:r>
+              <w:rPr>
+                <w:lang w:val="en-US"/>
+              </w:rPr>
+              <w:lastRenderedPageBreak/>
+              <w:t>n 2</w:t>
+            </w:r>
+          </w:p>
+        </w:tc>
+        <w:tc>
+          <w:tcPr>
+            <w:tcW w:w="1849" w:type="dxa"/>
+          </w:tcPr>
+          <w:p>
+            <w:pPr>
+              <w:rPr>
+                <w:lang w:val="en-US"/>
+              </w:rPr>
+            </w:pPr>
+            <w:r>
+              <w:rPr>
+                <w:lang w:val="en-US"/>
+              </w:rPr>
+              <w:t>M</w:t>
+            </w:r>
+          </w:p>
+        </w:tc>
+        <w:tc>
+          <w:tcPr>
+            <w:tcW w:w="1849" w:type="dxa"/>
+          </w:tcPr>
+          <w:p>
+            <w:pPr>
+              <w:rPr>
+                <w:lang w:val="en-US"/>
+              </w:rPr>
+            </w:pPr>
+          </w:p>
+        </w:tc>
+      </w:tr>
+      <w:tr>
+        <w:tc>
+          <w:tcPr>
+            <w:tcW w:w="1183" w:type="dxa"/>
+          </w:tcPr>
+          <w:p>
+            <w:pPr>
+              <w:rPr>
+                <w:lang w:val="en-US"/>
+              </w:rPr>
+            </w:pPr>
+            <w:r>
+              <w:rPr>
+                <w:lang w:val="en-US"/>
+              </w:rPr>
+              <w:lastRenderedPageBreak/>
+              <w:t>35</w:t>
+            </w:r>
+          </w:p>
+        </w:tc>
+        <w:tc>
+          <w:tcPr>
+            <w:tcW w:w="2282" w:type="dxa"/>
+          </w:tcPr>
+          <w:p>
+            <w:pPr>
+              <w:rPr>
+                <w:lang w:val="en-US"/>
+              </w:rPr>
+            </w:pPr>
+            <w:r>
+              <w:rPr>
+                <w:lang w:val="en-US"/>
+              </w:rPr>
+              <w:t>Track 2 Data</w:t>
+            </w:r>
+          </w:p>
+        </w:tc>
+        <w:tc>
+          <w:tcPr>
+            <w:tcW w:w="1848" w:type="dxa"/>
+          </w:tcPr>
+          <w:p>
+            <w:pPr>
+              <w:rPr>
+                <w:lang w:val="en-US"/>
+              </w:rPr>
+            </w:pPr>
+            <w:r>
+              <w:rPr>
+                <w:lang w:val="en-US"/>
+              </w:rPr>
+              <w:t>z..37</w:t>
+            </w:r>
+          </w:p>
+        </w:tc>
+        <w:tc>
+          <w:tcPr>
+            <w:tcW w:w="1849" w:type="dxa"/>
+          </w:tcPr>
+          <w:p>
+            <w:pPr>
+              <w:rPr>
+                <w:lang w:val="en-US"/>
+              </w:rPr>
+            </w:pPr>
+            <w:r>
+              <w:rPr>
+                <w:lang w:val="en-US"/>
+              </w:rPr>
+              <w:t>M</w:t>
+            </w:r>
+          </w:p>
+        </w:tc>
+        <w:tc>
+          <w:tcPr>
+            <w:tcW w:w="1849" w:type="dxa"/>
+          </w:tcPr>
+          <w:p>
+            <w:pPr>
+              <w:rPr>
+                <w:lang w:val="en-US"/>
+              </w:rPr>
+            </w:pPr>
+            <w:r>
+              <w:rPr>
+                <w:lang w:val="en-US"/>
+              </w:rPr>
+              <w:t>M</w:t>
+            </w:r>
+          </w:p>
+        </w:tc>
+      </w:tr>
+      <w:tr>
+        <w:tc>
+          <w:tcPr>
+            <w:tcW w:w="1183" w:type="dxa"/>
+          </w:tcPr>
+          <w:p>
+            <w:pPr>
+              <w:rPr>
+                <w:lang w:val="en-US"/>
+              </w:rPr>
+            </w:pPr>
+            <w:r>
+              <w:rPr>
+                <w:lang w:val="en-US"/>
+              </w:rPr>
+              <w:t>39</w:t>
+            </w:r>
+          </w:p>
+        </w:tc>
+        <w:tc>
+          <w:tcPr>
+            <w:tcW w:w="2282" w:type="dxa"/>
+          </w:tcPr>
+          <w:p>
+            <w:pPr>
+              <w:rPr>
+                <w:lang w:val="en-US"/>
+              </w:rPr>
+            </w:pPr>
+            <w:r>
+              <w:rPr>
+                <w:lang w:val="en-US"/>
+              </w:rPr>
+              <w:t>Response Code</w:t>
+            </w:r>
+          </w:p>
+        </w:tc>
+        <w:tc>
+          <w:tcPr>
+            <w:tcW w:w="1848" w:type="dxa"/>
+          </w:tcPr>
+          <w:p>
+            <w:pPr>
+              <w:rPr>
+                <w:lang w:val="en-US"/>
+              </w:rPr>
+            </w:pPr>
+            <w:r>
+              <w:rPr>
+                <w:lang w:val="en-US"/>
+              </w:rPr>
+              <w:t>an 2</w:t>
+            </w:r>
+          </w:p>
+        </w:tc>
+        <w:tc>
+          <w:tcPr>
+            <w:tcW w:w="1849" w:type="dxa"/>
+          </w:tcPr>
+          <w:p>
+            <w:pPr>
+              <w:rPr>
+                <w:lang w:val="en-US"/>
+              </w:rPr>
+            </w:pPr>
+          </w:p>
+        </w:tc>
+        <w:tc>
+          <w:tcPr>
+            <w:tcW w:w="1849" w:type="dxa"/>
+          </w:tcPr>
+          <w:p>
+            <w:pPr>
+              <w:rPr>
+                <w:lang w:val="en-US"/>
+              </w:rPr>
+            </w:pPr>
+            <w:r>
+              <w:rPr>
+                <w:lang w:val="en-US"/>
+              </w:rPr>
+              <w:t>M</w:t>
+            </w:r>
+          </w:p>
+        </w:tc>
+      </w:tr>
+      <w:tr>
+        <w:tc>
+          <w:tcPr>
+            <w:tcW w:w="1183" w:type="dxa"/>
+          </w:tcPr>
+          <w:p>
+            <w:pPr>
+              <w:rPr>
+                <w:lang w:val="en-US"/>
+              </w:rPr>
+            </w:pPr>
+            <w:r>
+              <w:rPr>
+                <w:lang w:val="en-US"/>
+              </w:rPr>
+              <w:t>41</w:t>
+            </w:r>
+          </w:p>
+        </w:tc>
+        <w:tc>
+          <w:tcPr>
+            <w:tcW w:w="2282" w:type="dxa"/>
+          </w:tcPr>
+          <w:p>
+            <w:pPr>
+              <w:rPr>
+                <w:lang w:val="en-US"/>
+              </w:rPr>
+            </w:pPr>
+            <w:r>
+              <w:rPr>
+                <w:lang w:val="en-US"/>
+              </w:rPr>
+              <w:t>Card Acceptor Terminal ID</w:t>
+            </w:r>
+          </w:p>
+        </w:tc>
+        <w:tc>
+          <w:tcPr>
+            <w:tcW w:w="1848" w:type="dxa"/>
+          </w:tcPr>
+          <w:p>
+            <w:pPr>
+              <w:rPr>
+                <w:lang w:val="en-US"/>
+              </w:rPr>
+            </w:pPr>
+            <w:r>
+              <w:rPr>
+                <w:lang w:val="en-US"/>
+              </w:rPr>
+              <w:t>ans 8</w:t>
+            </w:r>
+          </w:p>
+        </w:tc>
+        <w:tc>
+          <w:tcPr>
+            <w:tcW w:w="1849" w:type="dxa"/>
+          </w:tcPr>
+          <w:p>
+            <w:pPr>
+              <w:rPr>
+                <w:lang w:val="en-US"/>
+              </w:rPr>
+            </w:pPr>
+            <w:r>
+              <w:rPr>
+                <w:lang w:val="en-US"/>
+              </w:rPr>
+              <w:t xml:space="preserve">M </w:t>
+            </w:r>
+          </w:p>
+        </w:tc>
+        <w:tc>
+          <w:tcPr>
+            <w:tcW w:w="1849" w:type="dxa"/>
+          </w:tcPr>
+          <w:p>
+            <w:pPr>
+              <w:rPr>
+                <w:lang w:val="en-US"/>
+              </w:rPr>
+            </w:pPr>
+            <w:r>
+              <w:rPr>
+                <w:lang w:val="en-US"/>
+              </w:rPr>
+              <w:t>M</w:t>
+            </w:r>
+          </w:p>
+        </w:tc>
+      </w:tr>
+      <w:tr>
+        <w:tc>
+          <w:tcPr>
+            <w:tcW w:w="1183" w:type="dxa"/>
+          </w:tcPr>
+          <w:p>
+            <w:pPr>
+              <w:rPr>
+                <w:lang w:val="en-US"/>
+              </w:rPr>
+            </w:pPr>
+            <w:r>
+              <w:rPr>
+                <w:lang w:val="en-US"/>
+              </w:rPr>
+              <w:t>42</w:t>
+            </w:r>
+          </w:p>
+        </w:tc>
+        <w:tc>
+          <w:tcPr>
+            <w:tcW w:w="2282" w:type="dxa"/>
+          </w:tcPr>
+          <w:p>
+            <w:pPr>
+              <w:rPr>
+                <w:lang w:val="en-US"/>
+              </w:rPr>
+            </w:pPr>
+            <w:r>
+              <w:rPr>
+                <w:lang w:val="en-US"/>
+              </w:rPr>
+              <w:t>Card Acceptor Identification Code</w:t>
+            </w:r>
+          </w:p>
+        </w:tc>
+        <w:tc>
+          <w:tcPr>
+            <w:tcW w:w="1848" w:type="dxa"/>
+          </w:tcPr>
+          <w:p>
+            <w:pPr>
+              <w:rPr>
+                <w:lang w:val="en-US"/>
+              </w:rPr>
+            </w:pPr>
+            <w:r>
+              <w:rPr>
+                <w:lang w:val="en-US"/>
+              </w:rPr>
+              <w:t>ans 15</w:t>
+            </w:r>
+          </w:p>
+        </w:tc>
+        <w:tc>
+          <w:tcPr>
+            <w:tcW w:w="1849" w:type="dxa"/>
+          </w:tcPr>
+          <w:p>
+            <w:pPr>
+              <w:rPr>
+                <w:lang w:val="en-US"/>
+              </w:rPr>
+            </w:pPr>
+            <w:r>
+              <w:rPr>
+                <w:lang w:val="en-US"/>
+              </w:rPr>
+              <w:t xml:space="preserve">M </w:t>
+            </w:r>
+          </w:p>
+        </w:tc>
+        <w:tc>
+          <w:tcPr>
+            <w:tcW w:w="1849" w:type="dxa"/>
+          </w:tcPr>
+          <w:p>
+            <w:pPr>
+              <w:rPr>
+                <w:lang w:val="en-US"/>
+              </w:rPr>
+            </w:pPr>
+            <w:r>
+              <w:rPr>
+                <w:lang w:val="en-US"/>
+              </w:rPr>
+              <w:t>M</w:t>
+            </w:r>
+          </w:p>
+        </w:tc>
+      </w:tr>
+      <w:tr>
+        <w:tc>
+          <w:tcPr>
+            <w:tcW w:w="1183" w:type="dxa"/>
+          </w:tcPr>
+          <w:p>
+            <w:pPr>
+              <w:rPr>
+                <w:lang w:val="en-US"/>
+              </w:rPr>
+            </w:pPr>
+            <w:r>
+              <w:rPr>
+                <w:lang w:val="en-US"/>
+              </w:rPr>
+              <w:t>62</w:t>
+            </w:r>
+          </w:p>
+        </w:tc>
+        <w:tc>
+          <w:tcPr>
+            <w:tcW w:w="2282" w:type="dxa"/>
+          </w:tcPr>
+          <w:p>
+            <w:pPr>
+              <w:rPr>
+                <w:lang w:val="en-US"/>
+              </w:rPr>
+            </w:pPr>
+            <w:r>
+              <w:rPr>
+                <w:lang w:val="en-US"/>
+              </w:rPr>
+              <w:t>Reserse Private</w:t>
+            </w:r>
+          </w:p>
+        </w:tc>
+        <w:tc>
+          <w:tcPr>
+            <w:tcW w:w="1848" w:type="dxa"/>
+          </w:tcPr>
+          <w:p>
+            <w:pPr>
+              <w:rPr>
+                <w:lang w:val="en-US"/>
+              </w:rPr>
+            </w:pPr>
+            <w:r>
+              <w:rPr>
+                <w:lang w:val="en-US"/>
+              </w:rPr>
+              <w:t>ans…999</w:t>
+            </w:r>
+          </w:p>
+        </w:tc>
+        <w:tc>
+          <w:tcPr>
+            <w:tcW w:w="1849" w:type="dxa"/>
+          </w:tcPr>
+          <w:p>
+            <w:pPr>
+              <w:rPr>
+                <w:lang w:val="en-US"/>
+              </w:rPr>
+            </w:pPr>
+          </w:p>
+        </w:tc>
+        <w:tc>
+          <w:tcPr>
+            <w:tcW w:w="1849" w:type="dxa"/>
+          </w:tcPr>
+          <w:p>
+            <w:pPr>
+              <w:rPr>
+                <w:lang w:val="en-US"/>
+              </w:rPr>
+            </w:pPr>
+            <w:r>
+              <w:rPr>
+                <w:lang w:val="en-US"/>
+              </w:rPr>
+              <w:t>O</w:t>
+            </w:r>
+          </w:p>
+        </w:tc>
+      </w:tr>
+    </w:tbl>
+    <w:p>
+      <w:pPr>
+        <w:rPr>
+          <w:lang w:val="en-US"/>
+        </w:rPr>
+      </w:pPr>
+    </w:p>
+    <w:p>
+      <w:pPr>
+        <w:pStyle w:val="Heading3"/>
+        <w:rPr>
+          <w:lang w:val="en-US"/>
+        </w:rPr>
+      </w:pPr>
+      <w:bookmarkStart w:id="11" w:name="_Toc258263189"/>
+      <w:r>
+        <w:rPr>
+          <w:lang w:val="en-US"/>
+        </w:rPr>
+        <w:t>Specification Message Format:</w:t>
+      </w:r>
+      <w:bookmarkEnd w:id="11"/>
+    </w:p>
+    <w:p>
+      <w:pPr>
+        <w:rPr>
+          <w:lang w:val="en-US"/>
+        </w:rPr>
+      </w:pPr>
+    </w:p>
+    <w:p>
+      <w:pPr>
+        <w:pStyle w:val="Heading4"/>
+        <w:rPr>
+          <w:lang w:val="en-US"/>
+        </w:rPr>
+      </w:pPr>
+      <w:r>
+        <w:rPr>
+          <w:lang w:val="en-US"/>
+        </w:rPr>
+        <w:t>MTI (Message Type Indicator) :</w:t>
+      </w:r>
+    </w:p>
+    <w:p>
+      <w:pPr>
+        <w:rPr>
+          <w:lang w:val="en-US"/>
+        </w:rPr>
+      </w:pPr>
+    </w:p>
+    <w:tbl>
+      <w:tblPr>
+        <w:tblStyle w:val="TableGrid"/>
+        <w:tblW w:w="0" w:type="auto"/>
+        <w:tblLook w:val="04A0"/>
+      </w:tblPr>
+      <w:tblGrid>
+        <w:gridCol w:w="3080"/>
+        <w:gridCol w:w="3081"/>
+        <w:gridCol w:w="3081"/>
+      </w:tblGrid>
+      <w:tr>
+        <w:tc>
+          <w:tcPr>
+            <w:tcW w:w="3080" w:type="dxa"/>
+          </w:tcPr>
+          <w:p>
+            <w:pPr>
+              <w:rPr>
+                <w:lang w:val="en-US"/>
+              </w:rPr>
+            </w:pPr>
+            <w:r>
+              <w:rPr>
+                <w:lang w:val="en-US"/>
+              </w:rPr>
+              <w:t>Request</w:t>
+            </w:r>
+          </w:p>
+        </w:tc>
+        <w:tc>
+          <w:tcPr>
+            <w:tcW w:w="3081" w:type="dxa"/>
+          </w:tcPr>
+          <w:p>
+            <w:pPr>
+              <w:rPr>
+                <w:lang w:val="en-US"/>
+              </w:rPr>
+            </w:pPr>
+            <w:r>
+              <w:rPr>
+                <w:lang w:val="en-US"/>
+              </w:rPr>
+              <w:t>Respone</w:t>
+            </w:r>
+          </w:p>
+        </w:tc>
+        <w:tc>
+          <w:tcPr>
+            <w:tcW w:w="3081" w:type="dxa"/>
+          </w:tcPr>
+          <w:p>
+            <w:pPr>
+              <w:rPr>
+                <w:lang w:val="en-US"/>
+              </w:rPr>
+            </w:pPr>
+            <w:r>
+              <w:rPr>
+                <w:lang w:val="en-US"/>
+              </w:rPr>
+              <w:t>Description</w:t>
+            </w:r>
+          </w:p>
+        </w:tc>
+      </w:tr>
+      <w:tr>
+        <w:tc>
+          <w:tcPr>
+            <w:tcW w:w="3080" w:type="dxa"/>
+          </w:tcPr>
+          <w:p>
+            <w:pPr>
+              <w:rPr>
+                <w:lang w:val="en-US"/>
+              </w:rPr>
+            </w:pPr>
+            <w:r>
+              <w:rPr>
+                <w:lang w:val="en-US"/>
+              </w:rPr>
+              <w:t>0200</w:t>
+            </w:r>
+          </w:p>
+        </w:tc>
+        <w:tc>
+          <w:tcPr>
+            <w:tcW w:w="3081" w:type="dxa"/>
+          </w:tcPr>
+          <w:p>
+            <w:pPr>
+              <w:rPr>
+                <w:lang w:val="en-US"/>
+              </w:rPr>
+            </w:pPr>
+            <w:r>
+              <w:rPr>
+                <w:lang w:val="en-US"/>
+              </w:rPr>
+              <w:t>0210</w:t>
+            </w:r>
+          </w:p>
+        </w:tc>
+        <w:tc>
+          <w:tcPr>
+            <w:tcW w:w="3081" w:type="dxa"/>
+          </w:tcPr>
+          <w:p>
+            <w:pPr>
+              <w:rPr>
+                <w:lang w:val="en-US"/>
+              </w:rPr>
+            </w:pPr>
+            <w:r>
+              <w:rPr>
+                <w:lang w:val="en-US"/>
+              </w:rPr>
+              <w:t>Redemption</w:t>
+            </w:r>
+          </w:p>
+        </w:tc>
+      </w:tr>
+    </w:tbl>
+    <w:p>
+      <w:pPr>
+        <w:rPr>
+          <w:lang w:val="en-US"/>
+        </w:rPr>
+      </w:pPr>
+    </w:p>
+    <w:p>
+      <w:pPr>
+        <w:pStyle w:val="Heading4"/>
+        <w:rPr>
+          <w:lang w:val="en-US"/>
+        </w:rPr>
+      </w:pPr>
+      <w:r>
+        <w:rPr>
+          <w:lang w:val="en-US"/>
+        </w:rPr>
+        <w:t>Field No : 3 Processing code</w:t>
+      </w:r>
+    </w:p>
+    <w:p>
+      <w:pPr>
+        <w:rPr>
+          <w:lang w:val="en-US"/>
+        </w:rPr>
+      </w:pPr>
+      <w:r>
+        <w:rPr>
+          <w:lang w:val="en-US"/>
+        </w:rPr>
+        <w:t>The processing code is the contructed data element composed of tree subfield :</w:t>
+      </w:r>
+    </w:p>
+    <w:p>
+      <w:pPr>
+        <w:pStyle w:val="ListParagraph"/>
+        <w:numPr>
+          <w:ilvl w:val="0"/>
+          <w:numId w:val="10"/>
+        </w:numPr>
+        <w:rPr>
+          <w:lang w:val="en-US"/>
+        </w:rPr>
+      </w:pPr>
+      <w:r>
+        <w:rPr>
+          <w:lang w:val="en-US"/>
+        </w:rPr>
+        <w:t>Transaction Type code,AN2</w:t>
+      </w:r>
+    </w:p>
+    <w:p>
+      <w:pPr>
+        <w:pStyle w:val="ListParagraph"/>
+        <w:numPr>
+          <w:ilvl w:val="0"/>
+          <w:numId w:val="10"/>
+        </w:numPr>
+        <w:rPr>
+          <w:lang w:val="en-US"/>
+        </w:rPr>
+      </w:pPr>
+      <w:r>
+        <w:rPr>
+          <w:lang w:val="en-US"/>
+        </w:rPr>
+        <w:t>Account Type Code 1,AN2</w:t>
+      </w:r>
+    </w:p>
+    <w:p>
+      <w:pPr>
+        <w:pStyle w:val="ListParagraph"/>
+        <w:numPr>
+          <w:ilvl w:val="0"/>
+          <w:numId w:val="10"/>
+        </w:numPr>
+        <w:rPr>
+          <w:lang w:val="en-US"/>
+        </w:rPr>
+      </w:pPr>
+      <w:r>
+        <w:rPr>
+          <w:lang w:val="en-US"/>
+        </w:rPr>
+        <w:t>Account Type Code 2,AN2 (skip</w:t>
+      </w:r>
+      <w:r>
+        <w:rPr>
+          <w:lang w:val="en-US"/>
+        </w:rPr>
+        <w:t xml:space="preserve"> : default : 00</w:t>
+      </w:r>
+      <w:r>
+        <w:rPr>
+          <w:lang w:val="en-US"/>
+        </w:rPr>
+        <w:t>)</w:t>
+      </w:r>
+    </w:p>
+    <w:p>
+      <w:pPr>
+        <w:rPr>
+          <w:lang w:val="en-US"/>
+        </w:rPr>
+      </w:pPr>
+    </w:p>
+    <w:p>
+      <w:pPr>
+        <w:pStyle w:val="ListParagraph"/>
+        <w:numPr>
+          <w:ilvl w:val="0"/>
+          <w:numId w:val="11"/>
+        </w:numPr>
+        <w:rPr>
+          <w:lang w:val="en-US"/>
+        </w:rPr>
+      </w:pPr>
+      <w:r>
+        <w:rPr>
+          <w:b/>
+          <w:u w:val="single"/>
+          <w:lang w:val="en-US"/>
+        </w:rPr>
+        <w:t>The transaction Type Code(TTC)</w:t>
+      </w:r>
+      <w:r>
+        <w:rPr>
+          <w:lang w:val="en-US"/>
+        </w:rPr>
+        <w:t xml:space="preserve"> is used along with MTI as a key to uniquely identify the type of transaction being processed.</w:t>
+      </w:r>
+    </w:p>
+    <w:p>
+      <w:pPr>
+        <w:rPr>
+          <w:lang w:val="en-US"/>
+        </w:rPr>
+      </w:pPr>
+    </w:p>
+    <w:p>
+      <w:pPr>
+        <w:rPr>
+          <w:lang w:val="en-US"/>
+        </w:rPr>
+      </w:pPr>
+      <w:r>
+        <w:rPr>
+          <w:lang w:val="en-US"/>
+        </w:rPr>
+        <w:t>Request</w:t>
+      </w:r>
+    </w:p>
+    <w:tbl>
+      <w:tblPr>
+        <w:tblStyle w:val="TableGrid"/>
+        <w:tblW w:w="0" w:type="auto"/>
+        <w:tblLook w:val="04A0"/>
+      </w:tblPr>
+      <w:tblGrid>
+        <w:gridCol w:w="3080"/>
+        <w:gridCol w:w="3081"/>
+        <w:gridCol w:w="3081"/>
+      </w:tblGrid>
+      <w:tr>
+        <w:tc>
+          <w:tcPr>
+            <w:tcW w:w="3080" w:type="dxa"/>
+          </w:tcPr>
+          <w:p>
+            <w:pPr>
+              <w:rPr>
+                <w:lang w:val="en-US"/>
+              </w:rPr>
+            </w:pPr>
+            <w:r>
+              <w:rPr>
+                <w:lang w:val="en-US"/>
+              </w:rPr>
+              <w:t>MTI</w:t>
+            </w:r>
+          </w:p>
+        </w:tc>
+        <w:tc>
+          <w:tcPr>
+            <w:tcW w:w="3081" w:type="dxa"/>
+          </w:tcPr>
+          <w:p>
+            <w:pPr>
+              <w:rPr>
+                <w:lang w:val="en-US"/>
+              </w:rPr>
+            </w:pPr>
+            <w:r>
+              <w:rPr>
+                <w:lang w:val="en-US"/>
+              </w:rPr>
+              <w:t>TTC</w:t>
+            </w:r>
+          </w:p>
+        </w:tc>
+        <w:tc>
+          <w:tcPr>
+            <w:tcW w:w="3081" w:type="dxa"/>
+          </w:tcPr>
+          <w:p>
+            <w:pPr>
+              <w:rPr>
+                <w:lang w:val="en-US"/>
+              </w:rPr>
+            </w:pPr>
+            <w:r>
+              <w:rPr>
+                <w:lang w:val="en-US"/>
+              </w:rPr>
+              <w:t>Description</w:t>
+            </w:r>
+          </w:p>
+        </w:tc>
+      </w:tr>
+      <w:tr>
+        <w:trPr>
+          <w:trHeight w:val="149"/>
+        </w:trPr>
+        <w:tc>
+          <w:tcPr>
+            <w:tcW w:w="3080" w:type="dxa"/>
+          </w:tcPr>
+          <w:p>
+            <w:pPr>
+              <w:rPr>
+                <w:lang w:val="en-US"/>
+              </w:rPr>
+            </w:pPr>
+            <w:r>
+              <w:rPr>
+                <w:lang w:val="en-US"/>
+              </w:rPr>
+              <w:t>0200</w:t>
+            </w:r>
+          </w:p>
+        </w:tc>
+        <w:tc>
+          <w:tcPr>
+            <w:tcW w:w="3081" w:type="dxa"/>
+          </w:tcPr>
+          <w:p>
+            <w:pPr>
+              <w:rPr>
+                <w:lang w:val="en-US"/>
+              </w:rPr>
+            </w:pPr>
+            <w:r>
+              <w:rPr>
+                <w:lang w:val="en-US"/>
+              </w:rPr>
+              <w:t>45</w:t>
+            </w:r>
+          </w:p>
+        </w:tc>
+        <w:tc>
+          <w:tcPr>
+            <w:tcW w:w="3081" w:type="dxa"/>
+          </w:tcPr>
+          <w:p>
+            <w:pPr>
+              <w:rPr>
+                <w:lang w:val="en-US"/>
+              </w:rPr>
+            </w:pPr>
+            <w:r>
+              <w:rPr>
+                <w:lang w:val="en-US"/>
+              </w:rPr>
+              <w:t>Activation</w:t>
+            </w:r>
+          </w:p>
+        </w:tc>
+      </w:tr>
+    </w:tbl>
+    <w:p>
+      <w:pPr>
+        <w:rPr>
+          <w:lang w:val="en-US"/>
+        </w:rPr>
+      </w:pPr>
+    </w:p>
+    <w:p>
+      <w:pPr>
+        <w:rPr>
+          <w:lang w:val="en-US"/>
+        </w:rPr>
+      </w:pPr>
+      <w:r>
+        <w:rPr>
+          <w:lang w:val="en-US"/>
+        </w:rPr>
+        <w:t>Response</w:t>
+      </w:r>
+    </w:p>
+    <w:tbl>
+      <w:tblPr>
+        <w:tblStyle w:val="TableGrid"/>
+        <w:tblW w:w="0" w:type="auto"/>
+        <w:tblLook w:val="04A0"/>
+      </w:tblPr>
+      <w:tblGrid>
+        <w:gridCol w:w="3080"/>
+        <w:gridCol w:w="3081"/>
+        <w:gridCol w:w="3081"/>
+      </w:tblGrid>
+      <w:tr>
+        <w:tc>
+          <w:tcPr>
+            <w:tcW w:w="3080" w:type="dxa"/>
+          </w:tcPr>
+          <w:p>
+            <w:pPr>
+              <w:rPr>
+                <w:lang w:val="en-US"/>
+              </w:rPr>
+            </w:pPr>
+            <w:r>
+              <w:rPr>
+                <w:lang w:val="en-US"/>
+              </w:rPr>
+              <w:t>MTI</w:t>
+            </w:r>
+          </w:p>
+        </w:tc>
+        <w:tc>
+          <w:tcPr>
+            <w:tcW w:w="3081" w:type="dxa"/>
+          </w:tcPr>
+          <w:p>
+            <w:pPr>
+              <w:rPr>
+                <w:lang w:val="en-US"/>
+              </w:rPr>
+            </w:pPr>
+            <w:r>
+              <w:rPr>
+                <w:lang w:val="en-US"/>
+              </w:rPr>
+              <w:t>TTC</w:t>
+            </w:r>
+          </w:p>
+        </w:tc>
+        <w:tc>
+          <w:tcPr>
+            <w:tcW w:w="3081" w:type="dxa"/>
+          </w:tcPr>
+          <w:p>
+            <w:pPr>
+              <w:rPr>
+                <w:lang w:val="en-US"/>
+              </w:rPr>
+            </w:pPr>
+            <w:r>
+              <w:rPr>
+                <w:lang w:val="en-US"/>
+              </w:rPr>
+              <w:t>Description</w:t>
+            </w:r>
+          </w:p>
+        </w:tc>
+      </w:tr>
+      <w:tr>
+        <w:trPr>
+          <w:trHeight w:val="149"/>
+        </w:trPr>
+        <w:tc>
+          <w:tcPr>
+            <w:tcW w:w="3080" w:type="dxa"/>
+          </w:tcPr>
+          <w:p>
+            <w:pPr>
+              <w:rPr>
+                <w:lang w:val="en-US"/>
+              </w:rPr>
+            </w:pPr>
+            <w:r>
+              <w:rPr>
+                <w:lang w:val="en-US"/>
+              </w:rPr>
+              <w:t>0210</w:t>
+            </w:r>
+          </w:p>
+        </w:tc>
+        <w:tc>
+          <w:tcPr>
+            <w:tcW w:w="3081" w:type="dxa"/>
+          </w:tcPr>
+          <w:p>
+            <w:pPr>
+              <w:rPr>
+                <w:lang w:val="en-US"/>
+              </w:rPr>
+            </w:pPr>
+            <w:r>
+              <w:rPr>
+                <w:lang w:val="en-US"/>
+              </w:rPr>
+              <w:t>45</w:t>
+            </w:r>
+          </w:p>
+        </w:tc>
+        <w:tc>
+          <w:tcPr>
+            <w:tcW w:w="3081" w:type="dxa"/>
+          </w:tcPr>
+          <w:p>
+            <w:pPr>
+              <w:rPr>
+                <w:lang w:val="en-US"/>
+              </w:rPr>
+            </w:pPr>
+            <w:r>
+              <w:rPr>
+                <w:lang w:val="en-US"/>
+              </w:rPr>
+              <w:t>Activation</w:t>
+            </w:r>
+          </w:p>
+        </w:tc>
+      </w:tr>
+    </w:tbl>
+    <w:p>
+      <w:pPr>
+        <w:rPr>
+          <w:lang w:val="en-US"/>
+        </w:rPr>
+      </w:pPr>
+    </w:p>
+    <w:p>
+      <w:pPr>
+        <w:rPr>
+          <w:lang w:val="en-US"/>
+        </w:rPr>
+      </w:pPr>
+    </w:p>
+    <w:p>
+      <w:pPr>
+        <w:pStyle w:val="ListParagraph"/>
+        <w:numPr>
+          <w:ilvl w:val="0"/>
+          <w:numId w:val="11"/>
+        </w:numPr>
+        <w:rPr>
+          <w:b/>
+          <w:u w:val="single"/>
+          <w:lang w:val="en-US"/>
+        </w:rPr>
+      </w:pPr>
+      <w:r>
+        <w:rPr>
+          <w:b/>
+          <w:u w:val="single"/>
+          <w:lang w:val="en-US"/>
+        </w:rPr>
+        <w:t>Account Type Code (ATC)</w:t>
+      </w:r>
+    </w:p>
+    <w:p>
+      <w:pPr>
+        <w:rPr>
+          <w:lang w:val="en-US"/>
+        </w:rPr>
+      </w:pPr>
+    </w:p>
+    <w:p>
+      <w:pPr>
+        <w:ind w:left="720" w:firstLine="720"/>
+        <w:rPr>
+          <w:lang w:val="en-US"/>
+        </w:rPr>
+      </w:pPr>
+      <w:r>
+        <w:rPr>
+          <w:lang w:val="en-US"/>
+        </w:rPr>
+        <w:t>The transaction code describes the specific transaction type.The Account Type Code 1 describes the account type for debits and inquiry and the “from” account for transfer.</w:t>
+      </w:r>
+    </w:p>
+    <w:p>
+      <w:pPr>
+        <w:rPr>
+          <w:lang w:val="en-US"/>
+        </w:rPr>
+      </w:pPr>
+    </w:p>
+    <w:tbl>
+      <w:tblPr>
+        <w:tblStyle w:val="TableGrid"/>
+        <w:tblW w:w="0" w:type="auto"/>
+        <w:tblLook w:val="04A0"/>
+      </w:tblPr>
+      <w:tblGrid>
+        <w:gridCol w:w="4621"/>
+        <w:gridCol w:w="4621"/>
+      </w:tblGrid>
+      <w:tr>
+        <w:tc>
+          <w:tcPr>
+            <w:tcW w:w="4621" w:type="dxa"/>
+          </w:tcPr>
+          <w:p>
+            <w:pPr>
+              <w:rPr>
+                <w:lang w:val="en-US"/>
+              </w:rPr>
+            </w:pPr>
+            <w:r>
+              <w:rPr>
+                <w:lang w:val="en-US"/>
+              </w:rPr>
+              <w:t>ATC</w:t>
+            </w:r>
+          </w:p>
+        </w:tc>
+        <w:tc>
+          <w:tcPr>
+            <w:tcW w:w="4621" w:type="dxa"/>
+          </w:tcPr>
+          <w:p>
+            <w:pPr>
+              <w:rPr>
+                <w:lang w:val="en-US"/>
+              </w:rPr>
+            </w:pPr>
+            <w:r>
+              <w:rPr>
+                <w:lang w:val="en-US"/>
+              </w:rPr>
+              <w:t>Description</w:t>
+            </w:r>
+          </w:p>
+        </w:tc>
+      </w:tr>
+      <w:tr>
+        <w:tc>
+          <w:tcPr>
+            <w:tcW w:w="4621" w:type="dxa"/>
+          </w:tcPr>
+          <w:p>
+            <w:pPr>
+              <w:rPr>
+                <w:lang w:val="en-US"/>
+              </w:rPr>
+            </w:pPr>
+            <w:r>
+              <w:rPr>
+                <w:lang w:val="en-US"/>
+              </w:rPr>
+              <w:t>70</w:t>
+            </w:r>
+          </w:p>
+        </w:tc>
+        <w:tc>
+          <w:tcPr>
+            <w:tcW w:w="4621" w:type="dxa"/>
+          </w:tcPr>
+          <w:p>
+            <w:pPr>
+              <w:rPr>
+                <w:lang w:val="en-US"/>
+              </w:rPr>
+            </w:pPr>
+            <w:r>
+              <w:rPr>
+                <w:lang w:val="en-US"/>
+              </w:rPr>
+              <w:t>Loyalty Card</w:t>
+            </w:r>
+          </w:p>
+        </w:tc>
+      </w:tr>
+    </w:tbl>
+    <w:p>
+      <w:pPr>
+        <w:rPr>
+          <w:lang w:val="en-US"/>
+        </w:rPr>
+      </w:pPr>
+    </w:p>
+    <w:p>
+      <w:pPr>
+        <w:pStyle w:val="Heading4"/>
+        <w:rPr>
+          <w:lang w:val="en-US"/>
+        </w:rPr>
+      </w:pPr>
+      <w:r>
+        <w:rPr>
+          <w:lang w:val="en-US"/>
+        </w:rPr>
+        <w:t>Field No 11: System Trace Audit Number (STAN)</w:t>
+      </w:r>
+    </w:p>
+    <w:p>
+      <w:pPr>
+        <w:ind w:firstLine="576"/>
+        <w:rPr>
+          <w:lang w:val="en-US"/>
+        </w:rPr>
+      </w:pPr>
+      <w:r>
+        <w:rPr>
+          <w:lang w:val="en-US"/>
+        </w:rPr>
+        <w:t>Unique number use to match request and response pair.</w:t>
+      </w:r>
+    </w:p>
+    <w:p>
+      <w:pPr>
+        <w:rPr>
+          <w:lang w:val="en-US"/>
+        </w:rPr>
+      </w:pPr>
+    </w:p>
+    <w:p>
+      <w:pPr>
+        <w:pStyle w:val="Heading4"/>
+        <w:rPr>
+          <w:lang w:val="en-US"/>
+        </w:rPr>
+      </w:pPr>
+      <w:r>
+        <w:rPr>
+          <w:lang w:val="en-US"/>
+        </w:rPr>
+        <w:t>Field No 25 Point Of Service Condition Code:</w:t>
+      </w:r>
+    </w:p>
+    <w:p>
+      <w:pPr>
+        <w:rPr>
+          <w:lang w:val="en-US"/>
+        </w:rPr>
+      </w:pPr>
+    </w:p>
+    <w:tbl>
+      <w:tblPr>
+        <w:tblStyle w:val="TableGrid"/>
+        <w:tblW w:w="0" w:type="auto"/>
+        <w:tblLook w:val="04A0"/>
+      </w:tblPr>
+      <w:tblGrid>
+        <w:gridCol w:w="4621"/>
+        <w:gridCol w:w="4621"/>
+      </w:tblGrid>
+      <w:tr>
+        <w:tc>
+          <w:tcPr>
+            <w:tcW w:w="4621" w:type="dxa"/>
+          </w:tcPr>
+          <w:p>
+            <w:pPr>
+              <w:rPr>
+                <w:lang w:val="en-US"/>
+              </w:rPr>
+            </w:pPr>
+            <w:r>
+              <w:rPr>
+                <w:lang w:val="en-US"/>
+              </w:rPr>
+              <w:t>PoSCC</w:t>
+            </w:r>
+          </w:p>
+        </w:tc>
+        <w:tc>
+          <w:tcPr>
+            <w:tcW w:w="4621" w:type="dxa"/>
+          </w:tcPr>
+          <w:p>
+            <w:pPr>
+              <w:rPr>
+                <w:lang w:val="en-US"/>
+              </w:rPr>
+            </w:pPr>
+            <w:r>
+              <w:rPr>
+                <w:lang w:val="en-US"/>
+              </w:rPr>
+              <w:t>Description</w:t>
+            </w:r>
+          </w:p>
+        </w:tc>
+      </w:tr>
+      <w:tr>
+        <w:tc>
+          <w:tcPr>
+            <w:tcW w:w="4621" w:type="dxa"/>
+          </w:tcPr>
+          <w:p>
+            <w:pPr>
+              <w:rPr>
+                <w:lang w:val="en-US"/>
+              </w:rPr>
+            </w:pPr>
+            <w:r>
+              <w:rPr>
+                <w:lang w:val="en-US"/>
+              </w:rPr>
+              <w:t>00</w:t>
+            </w:r>
+          </w:p>
+        </w:tc>
+        <w:tc>
+          <w:tcPr>
+            <w:tcW w:w="4621" w:type="dxa"/>
+          </w:tcPr>
+          <w:p>
+            <w:pPr>
+              <w:rPr>
+                <w:lang w:val="en-US"/>
+              </w:rPr>
+            </w:pPr>
+            <w:r>
+              <w:rPr>
+                <w:lang w:val="en-US"/>
+              </w:rPr>
+              <w:t>Loyalty Card</w:t>
+            </w:r>
+          </w:p>
+        </w:tc>
+      </w:tr>
+      <w:tr>
+        <w:tc>
+          <w:tcPr>
+            <w:tcW w:w="4621" w:type="dxa"/>
+          </w:tcPr>
+          <w:p>
+            <w:pPr>
+              <w:rPr>
+                <w:lang w:val="en-US"/>
+              </w:rPr>
+            </w:pPr>
+            <w:r>
+              <w:rPr>
+                <w:lang w:val="en-US"/>
+              </w:rPr>
+              <w:t>01</w:t>
+            </w:r>
+          </w:p>
+        </w:tc>
+        <w:tc>
+          <w:tcPr>
+            <w:tcW w:w="4621" w:type="dxa"/>
+          </w:tcPr>
+          <w:p>
+            <w:pPr>
+              <w:rPr>
+                <w:lang w:val="en-US"/>
+              </w:rPr>
+            </w:pPr>
+            <w:r>
+              <w:rPr>
+                <w:lang w:val="en-US"/>
+              </w:rPr>
+              <w:t>ATM</w:t>
+            </w:r>
+          </w:p>
+        </w:tc>
+      </w:tr>
+      <w:tr>
+        <w:tc>
+          <w:tcPr>
+            <w:tcW w:w="4621" w:type="dxa"/>
+          </w:tcPr>
+          <w:p>
+            <w:pPr>
+              <w:rPr>
+                <w:lang w:val="en-US"/>
+              </w:rPr>
+            </w:pPr>
+            <w:r>
+              <w:rPr>
+                <w:lang w:val="en-US"/>
+              </w:rPr>
+              <w:t>02</w:t>
+            </w:r>
+          </w:p>
+        </w:tc>
+        <w:tc>
+          <w:tcPr>
+            <w:tcW w:w="4621" w:type="dxa"/>
+          </w:tcPr>
+          <w:p>
+            <w:pPr>
+              <w:rPr>
+                <w:lang w:val="en-US"/>
+              </w:rPr>
+            </w:pPr>
+            <w:r>
+              <w:rPr>
+                <w:lang w:val="en-US"/>
+              </w:rPr>
+              <w:t>Phone bar reader</w:t>
+            </w:r>
+          </w:p>
+        </w:tc>
+      </w:tr>
+    </w:tbl>
+    <w:p>
+      <w:pPr>
+        <w:rPr>
+          <w:lang w:val="en-US"/>
+        </w:rPr>
+      </w:pPr>
+    </w:p>
+    <w:p>
+      <w:pPr>
+        <w:pStyle w:val="Heading4"/>
+        <w:rPr>
+          <w:lang w:val="en-US"/>
+        </w:rPr>
+      </w:pPr>
+      <w:r>
+        <w:rPr>
+          <w:lang w:val="en-US"/>
+        </w:rPr>
+        <w:t>Field No : 35 Track 2 Data</w:t>
+      </w:r>
+    </w:p>
+    <w:p>
+      <w:pPr>
+        <w:rPr>
+          <w:lang w:val="en-US"/>
+        </w:rPr>
+      </w:pPr>
+    </w:p>
+    <w:p>
+      <w:pPr>
+        <w:ind w:firstLine="576"/>
+        <w:rPr>
+          <w:lang w:val="en-US"/>
+        </w:rPr>
+      </w:pPr>
+      <w:r>
+        <w:rPr>
+          <w:lang w:val="en-US"/>
+        </w:rPr>
+        <w:t>The information encoded on the track 2 of the magnetic stripe including field seperator and excluding the start sentinel and end sentinel and longtitude redundancy check (LRC) characters.</w:t>
+      </w:r>
+    </w:p>
+    <w:p>
+      <w:pPr>
+        <w:rPr>
+          <w:lang w:val="en-US"/>
+        </w:rPr>
+      </w:pPr>
+    </w:p>
+    <w:tbl>
+      <w:tblPr>
+        <w:tblStyle w:val="TableGrid"/>
+        <w:tblW w:w="0" w:type="auto"/>
+        <w:tblLook w:val="04A0"/>
+      </w:tblPr>
+      <w:tblGrid>
+        <w:gridCol w:w="4621"/>
+        <w:gridCol w:w="4621"/>
+      </w:tblGrid>
+      <w:tr>
+        <w:tc>
+          <w:tcPr>
+            <w:tcW w:w="4621" w:type="dxa"/>
+          </w:tcPr>
+          <w:p>
+            <w:pPr>
+              <w:rPr>
+                <w:lang w:val="en-US"/>
+              </w:rPr>
+            </w:pPr>
+            <w:r>
+              <w:rPr>
+                <w:lang w:val="en-US"/>
+              </w:rPr>
+              <w:t>Name</w:t>
+            </w:r>
+          </w:p>
+        </w:tc>
+        <w:tc>
+          <w:tcPr>
+            <w:tcW w:w="4621" w:type="dxa"/>
+          </w:tcPr>
+          <w:p>
+            <w:pPr>
+              <w:rPr>
+                <w:lang w:val="en-US"/>
+              </w:rPr>
+            </w:pPr>
+            <w:r>
+              <w:rPr>
+                <w:lang w:val="en-US"/>
+              </w:rPr>
+              <w:t>Format</w:t>
+            </w:r>
+          </w:p>
+        </w:tc>
+      </w:tr>
+      <w:tr>
+        <w:tc>
+          <w:tcPr>
+            <w:tcW w:w="4621" w:type="dxa"/>
+          </w:tcPr>
+          <w:p>
+            <w:pPr>
+              <w:rPr>
+                <w:lang w:val="en-US"/>
+              </w:rPr>
+            </w:pPr>
+            <w:r>
+              <w:rPr>
+                <w:lang w:val="en-US"/>
+              </w:rPr>
+              <w:t>Primary Account Number</w:t>
+            </w:r>
+          </w:p>
+        </w:tc>
+        <w:tc>
+          <w:tcPr>
+            <w:tcW w:w="4621" w:type="dxa"/>
+          </w:tcPr>
+          <w:p>
+            <w:pPr>
+              <w:rPr>
+                <w:lang w:val="en-US"/>
+              </w:rPr>
+            </w:pPr>
+            <w:r>
+              <w:rPr>
+                <w:lang w:val="en-US"/>
+              </w:rPr>
+              <w:t>up to 16 digit</w:t>
+            </w:r>
+          </w:p>
+        </w:tc>
+      </w:tr>
+      <w:tr>
+        <w:tc>
+          <w:tcPr>
+            <w:tcW w:w="4621" w:type="dxa"/>
+          </w:tcPr>
+          <w:p>
+            <w:pPr>
+              <w:rPr>
+                <w:lang w:val="en-US"/>
+              </w:rPr>
+            </w:pPr>
+            <w:r>
+              <w:rPr>
+                <w:lang w:val="en-US"/>
+              </w:rPr>
+              <w:t>Field Separator</w:t>
+            </w:r>
+          </w:p>
+        </w:tc>
+        <w:tc>
+          <w:tcPr>
+            <w:tcW w:w="4621" w:type="dxa"/>
+          </w:tcPr>
+          <w:p>
+            <w:pPr>
+              <w:rPr>
+                <w:lang w:val="en-US"/>
+              </w:rPr>
+            </w:pPr>
+            <w:r>
+              <w:rPr>
+                <w:lang w:val="en-US"/>
+              </w:rPr>
+              <w:t>can be either “=” or “D”</w:t>
+            </w:r>
+          </w:p>
+        </w:tc>
+      </w:tr>
+      <w:tr>
+        <w:tc>
+          <w:tcPr>
+            <w:tcW w:w="4621" w:type="dxa"/>
+          </w:tcPr>
+          <w:p>
+            <w:pPr>
+              <w:rPr>
+                <w:lang w:val="en-US"/>
+              </w:rPr>
+            </w:pPr>
+            <w:r>
+              <w:rPr>
+                <w:lang w:val="en-US"/>
+              </w:rPr>
+              <w:t>Expiration Day</w:t>
+            </w:r>
+          </w:p>
+        </w:tc>
+        <w:tc>
+          <w:tcPr>
+            <w:tcW w:w="4621" w:type="dxa"/>
+          </w:tcPr>
+          <w:p>
+            <w:pPr>
+              <w:rPr>
+                <w:lang w:val="en-US"/>
+              </w:rPr>
+            </w:pPr>
+            <w:r>
+              <w:rPr>
+                <w:lang w:val="en-US"/>
+              </w:rPr>
+              <w:t>in YYMM format</w:t>
+            </w:r>
+          </w:p>
+        </w:tc>
+      </w:tr>
+      <w:tr>
+        <w:tc>
+          <w:tcPr>
+            <w:tcW w:w="4621" w:type="dxa"/>
+          </w:tcPr>
+          <w:p>
+            <w:pPr>
+              <w:rPr>
+                <w:lang w:val="en-US"/>
+              </w:rPr>
+            </w:pPr>
+            <w:r>
+              <w:rPr>
+                <w:lang w:val="en-US"/>
+              </w:rPr>
+              <w:t>Service Restriction Code</w:t>
+            </w:r>
+          </w:p>
+        </w:tc>
+        <w:tc>
+          <w:tcPr>
+            <w:tcW w:w="4621" w:type="dxa"/>
+          </w:tcPr>
+          <w:p>
+            <w:pPr>
+              <w:rPr>
+                <w:lang w:val="en-US"/>
+              </w:rPr>
+            </w:pPr>
+            <w:r>
+              <w:rPr>
+                <w:lang w:val="en-US"/>
+              </w:rPr>
+              <w:t>Three Digit</w:t>
+            </w:r>
+          </w:p>
+        </w:tc>
+      </w:tr>
+      <w:tr>
+        <w:tc>
+          <w:tcPr>
+            <w:tcW w:w="4621" w:type="dxa"/>
+          </w:tcPr>
+          <w:p>
+            <w:pPr>
+              <w:rPr>
+                <w:lang w:val="en-US"/>
+              </w:rPr>
+            </w:pPr>
+            <w:r>
+              <w:rPr>
+                <w:lang w:val="en-US"/>
+              </w:rPr>
+              <w:t>Discretionary Data</w:t>
+            </w:r>
+          </w:p>
+        </w:tc>
+        <w:tc>
+          <w:tcPr>
+            <w:tcW w:w="4621" w:type="dxa"/>
+          </w:tcPr>
+          <w:p>
+            <w:pPr>
+              <w:rPr>
+                <w:lang w:val="en-US"/>
+              </w:rPr>
+            </w:pPr>
+            <w:r>
+              <w:rPr>
+                <w:lang w:val="en-US"/>
+              </w:rPr>
+              <w:t>balance of avaiable digits</w:t>
+            </w:r>
+          </w:p>
+        </w:tc>
+      </w:tr>
+    </w:tbl>
+    <w:p>
+      <w:pPr>
+        <w:rPr>
+          <w:lang w:val="en-US"/>
+        </w:rPr>
+      </w:pPr>
+    </w:p>
+    <w:p>
+      <w:pPr>
+        <w:pStyle w:val="Heading4"/>
+        <w:rPr>
+          <w:lang w:val="en-US"/>
+        </w:rPr>
+      </w:pPr>
+      <w:r>
+        <w:rPr>
+          <w:lang w:val="en-US"/>
+        </w:rPr>
+        <w:t>Field No : 39 Response code</w:t>
+      </w:r>
+    </w:p>
+    <w:tbl>
+      <w:tblPr>
+        <w:tblW w:w="6602" w:type="dxa"/>
+        <w:tblInd w:w="108" w:type="dxa"/>
+        <w:tblBorders>
+          <w:top w:val="single" w:sz="6" w:space="0" w:color="000000"/>
+          <w:left w:val="single" w:sz="6" w:space="0" w:color="000000"/>
+          <w:bottom w:val="single" w:sz="6" w:space="0" w:color="000000"/>
+          <w:right w:val="single" w:sz="6" w:space="0" w:color="000000"/>
+          <w:insideH w:val="single" w:sz="6" w:space="0" w:color="000000"/>
+          <w:insideV w:val="single" w:sz="6" w:space="0" w:color="000000"/>
+        </w:tblBorders>
+        <w:tblLayout w:type="fixed"/>
+        <w:tblLook w:val="0000"/>
+      </w:tblPr>
+      <w:tblGrid>
+        <w:gridCol w:w="851"/>
+        <w:gridCol w:w="5751"/>
+      </w:tblGrid>
+      <w:tr>
+        <w:trPr>
+          <w:cantSplit/>
+        </w:trPr>
+        <w:tc>
+          <w:tcPr>
+            <w:tcW w:w="851" w:type="dxa"/>
+          </w:tcPr>
+          <w:p>
+            <w:pPr>
+              <w:tabs>
+                <w:tab w:val="num" w:pos="180"/>
+              </w:tabs>
+              <w:ind w:left="180" w:hanging="180"/>
+              <w:jc w:val="both"/>
+              <w:rPr>
+                <w:rFonts w:asciiTheme="majorHAnsi" w:eastAsia="KaiTi_GB2312" w:hAnsiTheme="majorHAnsi" w:cstheme="majorHAnsi"/>
+                <w:b/>
+                <w:szCs w:val="24"/>
+              </w:rPr>
+            </w:pPr>
+            <w:r>
+              <w:rPr>
+                <w:rFonts w:asciiTheme="majorHAnsi" w:eastAsia="KaiTi_GB2312" w:hAnsiTheme="majorHAnsi" w:cstheme="majorHAnsi"/>
+                <w:b/>
+                <w:szCs w:val="24"/>
+              </w:rPr>
+              <w:t>Value</w:t>
+            </w:r>
+          </w:p>
+        </w:tc>
+        <w:tc>
+          <w:tcPr>
+            <w:tcW w:w="5751" w:type="dxa"/>
+          </w:tcPr>
+          <w:p>
+            <w:pPr>
+              <w:tabs>
+                <w:tab w:val="num" w:pos="180"/>
+              </w:tabs>
+              <w:ind w:left="180" w:hanging="180"/>
+              <w:jc w:val="both"/>
+              <w:rPr>
+                <w:rFonts w:asciiTheme="majorHAnsi" w:eastAsia="KaiTi_GB2312" w:hAnsiTheme="majorHAnsi" w:cstheme="majorHAnsi"/>
+                <w:b/>
+                <w:szCs w:val="24"/>
+              </w:rPr>
+            </w:pPr>
+            <w:r>
+              <w:rPr>
+                <w:rFonts w:asciiTheme="majorHAnsi" w:eastAsia="KaiTi_GB2312" w:hAnsiTheme="majorHAnsi" w:cstheme="majorHAnsi"/>
+                <w:b/>
+                <w:szCs w:val="24"/>
+              </w:rPr>
+              <w:t>Description</w:t>
+            </w:r>
+          </w:p>
+        </w:tc>
+      </w:tr>
+      <w:tr>
+        <w:trPr>
+          <w:cantSplit/>
+        </w:trPr>
+        <w:tc>
+          <w:tcPr>
+            <w:tcW w:w="851" w:type="dxa"/>
+          </w:tcPr>
+          <w:p>
+            <w:pPr>
+              <w:tabs>
+                <w:tab w:val="num" w:pos="180"/>
+              </w:tabs>
+              <w:ind w:left="180" w:hanging="180"/>
+              <w:jc w:val="both"/>
+              <w:rPr>
+                <w:rFonts w:asciiTheme="majorHAnsi" w:eastAsia="KaiTi_GB2312" w:hAnsiTheme="majorHAnsi" w:cstheme="majorHAnsi"/>
+                <w:szCs w:val="24"/>
+              </w:rPr>
+            </w:pPr>
+            <w:r>
+              <w:rPr>
+                <w:rFonts w:asciiTheme="majorHAnsi" w:eastAsia="KaiTi_GB2312" w:hAnsiTheme="majorHAnsi" w:cstheme="majorHAnsi"/>
+                <w:szCs w:val="24"/>
+              </w:rPr>
+              <w:t>00</w:t>
+            </w:r>
+          </w:p>
+        </w:tc>
+        <w:tc>
+          <w:tcPr>
+            <w:tcW w:w="5751" w:type="dxa"/>
+          </w:tcPr>
+          <w:p>
+            <w:pPr>
+              <w:jc w:val="both"/>
+              <w:rPr>
+                <w:rFonts w:asciiTheme="majorHAnsi" w:eastAsia="KaiTi_GB2312" w:hAnsiTheme="majorHAnsi" w:cstheme="majorHAnsi"/>
+                <w:szCs w:val="24"/>
+                <w:lang w:val="en-US"/>
+              </w:rPr>
+            </w:pPr>
+            <w:r>
+              <w:rPr>
+                <w:rFonts w:asciiTheme="majorHAnsi" w:eastAsia="KaiTi_GB2312" w:hAnsiTheme="majorHAnsi" w:cstheme="majorHAnsi"/>
+                <w:szCs w:val="24"/>
+                <w:lang w:val="en-US"/>
+              </w:rPr>
+              <w:t>Activation Successful</w:t>
+            </w:r>
+          </w:p>
+        </w:tc>
+      </w:tr>
+      <w:tr>
+        <w:trPr>
+          <w:cantSplit/>
+        </w:trPr>
+        <w:tc>
+          <w:tcPr>
+            <w:tcW w:w="851" w:type="dxa"/>
+          </w:tcPr>
+          <w:p>
+            <w:pPr>
+              <w:tabs>
+                <w:tab w:val="num" w:pos="180"/>
+              </w:tabs>
+              <w:ind w:left="180" w:hanging="180"/>
+              <w:jc w:val="both"/>
+              <w:rPr>
+                <w:rFonts w:asciiTheme="majorHAnsi" w:eastAsia="KaiTi_GB2312" w:hAnsiTheme="majorHAnsi" w:cstheme="majorHAnsi"/>
+                <w:szCs w:val="24"/>
+              </w:rPr>
+            </w:pPr>
+            <w:r>
+              <w:rPr>
+                <w:rFonts w:asciiTheme="majorHAnsi" w:eastAsia="KaiTi_GB2312" w:hAnsiTheme="majorHAnsi" w:cstheme="majorHAnsi"/>
+                <w:szCs w:val="24"/>
+              </w:rPr>
+              <w:t>03</w:t>
+            </w:r>
+          </w:p>
+        </w:tc>
+        <w:tc>
+          <w:tcPr>
+            <w:tcW w:w="5751" w:type="dxa"/>
+          </w:tcPr>
+          <w:p>
+            <w:pPr>
+              <w:jc w:val="both"/>
+              <w:rPr>
+                <w:rFonts w:asciiTheme="majorHAnsi" w:eastAsia="KaiTi_GB2312" w:hAnsiTheme="majorHAnsi" w:cstheme="majorHAnsi"/>
+                <w:szCs w:val="24"/>
+              </w:rPr>
+            </w:pPr>
+            <w:r>
+              <w:rPr>
+                <w:rFonts w:asciiTheme="majorHAnsi" w:eastAsia="KaiTi_GB2312" w:hAnsiTheme="majorHAnsi" w:cstheme="majorHAnsi"/>
+                <w:szCs w:val="24"/>
+              </w:rPr>
+              <w:t>Invalid Merchant (Merchant ID not exist in DB)</w:t>
+            </w:r>
+          </w:p>
+        </w:tc>
+      </w:tr>
+      <w:tr>
+        <w:trPr>
+          <w:cantSplit/>
+        </w:trPr>
+        <w:tc>
+          <w:tcPr>
+            <w:tcW w:w="851" w:type="dxa"/>
+          </w:tcPr>
+          <w:p>
+            <w:pPr>
+              <w:tabs>
+                <w:tab w:val="num" w:pos="180"/>
+              </w:tabs>
+              <w:ind w:left="180" w:hanging="180"/>
+              <w:jc w:val="both"/>
+              <w:rPr>
+                <w:rFonts w:asciiTheme="majorHAnsi" w:eastAsia="KaiTi_GB2312" w:hAnsiTheme="majorHAnsi" w:cstheme="majorHAnsi"/>
+                <w:szCs w:val="24"/>
+              </w:rPr>
+            </w:pPr>
+            <w:r>
+              <w:rPr>
+                <w:rFonts w:asciiTheme="majorHAnsi" w:eastAsia="KaiTi_GB2312" w:hAnsiTheme="majorHAnsi" w:cstheme="majorHAnsi"/>
+                <w:szCs w:val="24"/>
+              </w:rPr>
+              <w:t>14</w:t>
+            </w:r>
+          </w:p>
+        </w:tc>
+        <w:tc>
+          <w:tcPr>
+            <w:tcW w:w="5751" w:type="dxa"/>
+          </w:tcPr>
+          <w:p>
+            <w:pPr>
+              <w:jc w:val="both"/>
+              <w:rPr>
+                <w:rFonts w:asciiTheme="majorHAnsi" w:eastAsia="KaiTi_GB2312" w:hAnsiTheme="majorHAnsi" w:cstheme="majorHAnsi"/>
+                <w:szCs w:val="24"/>
+              </w:rPr>
+            </w:pPr>
+            <w:r>
+              <w:rPr>
+                <w:rFonts w:asciiTheme="majorHAnsi" w:eastAsia="KaiTi_GB2312" w:hAnsiTheme="majorHAnsi" w:cstheme="majorHAnsi"/>
+                <w:szCs w:val="24"/>
+              </w:rPr>
+              <w:t>Invalid Card Number (Card Number not exist in DB)</w:t>
+            </w:r>
+          </w:p>
+        </w:tc>
+      </w:tr>
+      <w:tr>
+        <w:trPr>
+          <w:cantSplit/>
+        </w:trPr>
+        <w:tc>
+          <w:tcPr>
+            <w:tcW w:w="851" w:type="dxa"/>
+          </w:tcPr>
+          <w:p>
+            <w:pPr>
+              <w:tabs>
+                <w:tab w:val="num" w:pos="180"/>
+              </w:tabs>
+              <w:ind w:left="180" w:hanging="180"/>
+              <w:jc w:val="both"/>
+              <w:rPr>
+                <w:rFonts w:asciiTheme="majorHAnsi" w:eastAsia="KaiTi_GB2312" w:hAnsiTheme="majorHAnsi" w:cstheme="majorHAnsi"/>
+                <w:szCs w:val="24"/>
+              </w:rPr>
+            </w:pPr>
+            <w:r>
+              <w:rPr>
+                <w:rFonts w:asciiTheme="majorHAnsi" w:eastAsia="KaiTi_GB2312" w:hAnsiTheme="majorHAnsi" w:cstheme="majorHAnsi"/>
+                <w:szCs w:val="24"/>
+              </w:rPr>
+              <w:t>54</w:t>
+            </w:r>
+          </w:p>
+        </w:tc>
+        <w:tc>
+          <w:tcPr>
+            <w:tcW w:w="5751" w:type="dxa"/>
+          </w:tcPr>
+          <w:p>
+            <w:pPr>
+              <w:jc w:val="both"/>
+              <w:rPr>
+                <w:rFonts w:asciiTheme="majorHAnsi" w:eastAsia="KaiTi_GB2312" w:hAnsiTheme="majorHAnsi" w:cstheme="majorHAnsi"/>
+                <w:szCs w:val="24"/>
+              </w:rPr>
+            </w:pPr>
+            <w:r>
+              <w:rPr>
+                <w:rFonts w:asciiTheme="majorHAnsi" w:eastAsia="KaiTi_GB2312" w:hAnsiTheme="majorHAnsi" w:cstheme="majorHAnsi"/>
+                <w:szCs w:val="24"/>
+              </w:rPr>
+              <w:t>Expired Card</w:t>
+            </w:r>
+          </w:p>
+        </w:tc>
+      </w:tr>
+      <w:tr>
+        <w:trPr>
+          <w:cantSplit/>
+        </w:trPr>
+        <w:tc>
+          <w:tcPr>
+            <w:tcW w:w="851" w:type="dxa"/>
+          </w:tcPr>
+          <w:p>
+            <w:pPr>
+              <w:tabs>
+                <w:tab w:val="num" w:pos="180"/>
+              </w:tabs>
+              <w:ind w:left="180" w:hanging="180"/>
+              <w:jc w:val="both"/>
+              <w:rPr>
+                <w:rFonts w:asciiTheme="majorHAnsi" w:eastAsia="KaiTi_GB2312" w:hAnsiTheme="majorHAnsi" w:cstheme="majorHAnsi"/>
+                <w:szCs w:val="24"/>
+              </w:rPr>
+            </w:pPr>
+            <w:r>
+              <w:rPr>
+                <w:rFonts w:asciiTheme="majorHAnsi" w:eastAsia="KaiTi_GB2312" w:hAnsiTheme="majorHAnsi" w:cstheme="majorHAnsi"/>
+                <w:szCs w:val="24"/>
+              </w:rPr>
+              <w:t>58</w:t>
+            </w:r>
+          </w:p>
+        </w:tc>
+        <w:tc>
+          <w:tcPr>
+            <w:tcW w:w="5751" w:type="dxa"/>
+          </w:tcPr>
+          <w:p>
+            <w:pPr>
+              <w:jc w:val="both"/>
+              <w:rPr>
+                <w:rFonts w:asciiTheme="majorHAnsi" w:eastAsia="KaiTi_GB2312" w:hAnsiTheme="majorHAnsi" w:cstheme="majorHAnsi"/>
+                <w:szCs w:val="24"/>
+              </w:rPr>
+            </w:pPr>
+            <w:r>
+              <w:rPr>
+                <w:rFonts w:asciiTheme="majorHAnsi" w:eastAsia="KaiTi_GB2312" w:hAnsiTheme="majorHAnsi" w:cstheme="majorHAnsi"/>
+                <w:szCs w:val="24"/>
+              </w:rPr>
+              <w:t>Invalid Terminal (Terminal ID not exist in DB)</w:t>
+            </w:r>
+          </w:p>
+        </w:tc>
+      </w:tr>
+      <w:tr>
+        <w:trPr>
+          <w:cantSplit/>
+        </w:trPr>
+        <w:tc>
+          <w:tcPr>
+            <w:tcW w:w="851" w:type="dxa"/>
+          </w:tcPr>
+          <w:p>
+            <w:pPr>
+              <w:tabs>
+                <w:tab w:val="num" w:pos="180"/>
+              </w:tabs>
+              <w:ind w:left="180" w:hanging="180"/>
+              <w:jc w:val="both"/>
+              <w:rPr>
+                <w:rFonts w:asciiTheme="majorHAnsi" w:eastAsia="KaiTi_GB2312" w:hAnsiTheme="majorHAnsi" w:cstheme="majorHAnsi"/>
+                <w:szCs w:val="24"/>
+              </w:rPr>
+            </w:pPr>
+            <w:r>
+              <w:rPr>
+                <w:rFonts w:asciiTheme="majorHAnsi" w:eastAsia="KaiTi_GB2312" w:hAnsiTheme="majorHAnsi" w:cstheme="majorHAnsi"/>
+                <w:szCs w:val="24"/>
+              </w:rPr>
+              <w:t>91</w:t>
+            </w:r>
+          </w:p>
+        </w:tc>
+        <w:tc>
+          <w:tcPr>
+            <w:tcW w:w="5751" w:type="dxa"/>
+          </w:tcPr>
+          <w:p>
+            <w:pPr>
+              <w:jc w:val="both"/>
+              <w:rPr>
+                <w:rFonts w:asciiTheme="majorHAnsi" w:eastAsia="KaiTi_GB2312" w:hAnsiTheme="majorHAnsi" w:cstheme="majorHAnsi"/>
+                <w:szCs w:val="24"/>
+                <w:lang w:val="en-US"/>
+              </w:rPr>
+            </w:pPr>
+            <w:r>
+              <w:rPr>
+                <w:rFonts w:asciiTheme="majorHAnsi" w:eastAsia="KaiTi_GB2312" w:hAnsiTheme="majorHAnsi" w:cstheme="majorHAnsi"/>
+                <w:szCs w:val="24"/>
+                <w:lang w:val="en-US"/>
+              </w:rPr>
+              <w:t>Card was</w:t>
+            </w:r>
+            <w:r>
+              <w:rPr>
+                <w:rFonts w:asciiTheme="majorHAnsi" w:eastAsia="KaiTi_GB2312" w:hAnsiTheme="majorHAnsi" w:cstheme="majorHAnsi"/>
+                <w:szCs w:val="24"/>
+                <w:lang w:val="en-US"/>
+              </w:rPr>
+              <w:t xml:space="preserve"> activated</w:t>
+            </w:r>
+          </w:p>
+        </w:tc>
+      </w:tr>
+    </w:tbl>
+    <w:p>
+      <w:pPr>
+        <w:rPr>
+          <w:lang w:val="en-US"/>
+        </w:rPr>
+      </w:pPr>
+    </w:p>
+    <w:p>
+      <w:pPr>
+        <w:pStyle w:val="Heading4"/>
+        <w:rPr>
+          <w:lang w:val="en-US"/>
+        </w:rPr>
+      </w:pPr>
+      <w:r>
+        <w:rPr>
+          <w:lang w:val="en-US"/>
+        </w:rPr>
+        <w:t>Filed No : 41 Card Acceptor Terminal ID “TID”</w:t>
+      </w:r>
+    </w:p>
+    <w:p>
+      <w:pPr>
+        <w:rPr>
+          <w:lang w:val="en-US"/>
+        </w:rPr>
+      </w:pPr>
+    </w:p>
+    <w:p>
+      <w:pPr>
+        <w:ind w:firstLine="576"/>
+        <w:rPr>
+          <w:lang w:val="en-US"/>
+        </w:rPr>
+      </w:pPr>
+      <w:r>
+        <w:rPr>
+          <w:lang w:val="en-US"/>
+        </w:rPr>
+        <w:t>A code used to uniquely identify the terminal originating a transaction, this code is also referred to as the Terminal Identifier or “TID”.</w:t>
+      </w:r>
+    </w:p>
+    <w:p>
+      <w:pPr>
+        <w:rPr>
+          <w:lang w:val="en-US"/>
+        </w:rPr>
+      </w:pPr>
+    </w:p>
+    <w:p>
+      <w:pPr>
+        <w:pStyle w:val="Heading4"/>
+        <w:rPr>
+          <w:lang w:val="en-US"/>
+        </w:rPr>
+      </w:pPr>
+      <w:r>
+        <w:rPr>
+          <w:lang w:val="en-US"/>
+        </w:rPr>
+        <w:t>Field  No 42  Card Acceptor Identify Code “MID”</w:t>
+      </w:r>
+    </w:p>
+    <w:p>
+      <w:pPr>
+        <w:rPr>
+          <w:lang w:val="en-US"/>
+        </w:rPr>
+      </w:pPr>
+    </w:p>
+    <w:p>
+      <w:pPr>
+        <w:rPr>
+          <w:lang w:val="en-US"/>
+        </w:rPr>
+      </w:pPr>
+      <w:r>
+        <w:rPr>
+          <w:lang w:val="en-US"/>
+        </w:rPr>
+        <w:t>A code uniquely identify the card acceptor originating a transaction,this code is also reffered to as the Merchant Identifier or “MID”.</w:t>
+      </w:r>
+    </w:p>
+    <w:p>
+      <w:pPr>
+        <w:rPr>
+          <w:lang w:val="en-US"/>
+        </w:rPr>
+      </w:pPr>
+    </w:p>
+    <w:p>
+      <w:pPr>
+        <w:pStyle w:val="Heading4"/>
+        <w:rPr>
+          <w:lang w:val="en-US"/>
+        </w:rPr>
+      </w:pPr>
+      <w:r>
+        <w:rPr>
+          <w:lang w:val="en-US"/>
+        </w:rPr>
+        <w:t>Field 62</w:t>
+      </w:r>
+    </w:p>
+    <w:p>
+      <w:pPr>
+        <w:ind w:left="720"/>
+        <w:rPr>
+          <w:lang w:val="en-US"/>
+        </w:rPr>
+      </w:pPr>
+      <w:r>
+        <w:rPr>
+          <w:lang w:val="en-US"/>
+        </w:rPr>
+        <w:t>Send error</w:t>
+      </w:r>
+      <w:r>
+        <w:rPr>
+          <w:lang w:val="en-US"/>
+        </w:rPr>
+        <w:t xml:space="preserve"> or result</w:t>
+      </w:r>
+      <w:r>
+        <w:rPr>
+          <w:lang w:val="en-US"/>
+        </w:rPr>
+        <w:t xml:space="preserve"> back</w:t>
+      </w:r>
+      <w:r>
+        <w:rPr>
+          <w:lang w:val="en-US"/>
+        </w:rPr>
+        <w:t xml:space="preserve"> </w:t>
+      </w:r>
+      <w:r>
+        <w:rPr>
+          <w:lang w:val="en-US"/>
+        </w:rPr>
+        <w:t>to client.</w:t>
+      </w:r>
     </w:p>
     <w:p>
       <w:pPr>
@@ -17532,15 +20914,14 @@
           <w:lang w:val="en-US"/>
         </w:rPr>
       </w:pPr>
-      <w:bookmarkStart w:id="10" w:name="_Toc252815208"/>
+      <w:bookmarkStart w:id="12" w:name="_Toc258263190"/>
       <w:r>
         <w:rPr>
           <w:lang w:val="en-US"/>
         </w:rPr>
-        <w:lastRenderedPageBreak/>
         <w:t>Conditional Code</w:t>
       </w:r>
-      <w:bookmarkEnd w:id="10"/>
+      <w:bookmarkEnd w:id="12"/>
     </w:p>
     <w:tbl>
       <w:tblPr>
@@ -17779,7 +21160,7 @@
           <w:rFonts w:asciiTheme="majorHAnsi" w:hAnsiTheme="majorHAnsi"/>
           <w:noProof/>
         </w:rPr>
-        <w:t>9</w:t>
+        <w:t>5</w:t>
       </w:r>
     </w:fldSimple>
   </w:p>
@@ -17858,7 +21239,7 @@
         <v:path o:extrusionok="f" gradientshapeok="t" o:connecttype="rect"/>
         <o:lock v:ext="edit" aspectratio="t"/>
       </v:shapetype>
-      <v:shape id="_x0000_i1027" type="#_x0000_t75" style="width:11.25pt;height:11.25pt" o:bullet="t">
+      <v:shape id="_x0000_i1030" type="#_x0000_t75" style="width:11.25pt;height:11.25pt" o:bullet="t">
         <v:imagedata r:id="rId1" o:title="mso4C8D"/>
       </v:shape>
     </w:pict>

</xml_diff>